<commit_message>
Additions/changes regarding using one character now
</commit_message>
<xml_diff>
--- a/trunk/see-saw-unity/Docs/SeeSaw_Design.docx
+++ b/trunk/see-saw-unity/Docs/SeeSaw_Design.docx
@@ -47,7 +47,7 @@
           <w:r>
             <w:fldChar w:fldCharType="separate"/>
           </w:r>
-          <w:hyperlink w:anchor="_Toc286220693" w:history="1">
+          <w:hyperlink w:anchor="_Toc286697259" w:history="1">
             <w:r>
               <w:rPr>
                 <w:rStyle w:val="Hyperlink"/>
@@ -74,7 +74,7 @@
                 <w:noProof/>
                 <w:webHidden/>
               </w:rPr>
-              <w:instrText xml:space="preserve"> PAGEREF _Toc286220693 \h </w:instrText>
+              <w:instrText xml:space="preserve"> PAGEREF _Toc286697259 \h </w:instrText>
             </w:r>
             <w:r>
               <w:rPr>
@@ -116,7 +116,7 @@
               <w:noProof/>
             </w:rPr>
           </w:pPr>
-          <w:hyperlink w:anchor="_Toc286220694" w:history="1">
+          <w:hyperlink w:anchor="_Toc286697260" w:history="1">
             <w:r>
               <w:rPr>
                 <w:rStyle w:val="Hyperlink"/>
@@ -143,7 +143,7 @@
                 <w:noProof/>
                 <w:webHidden/>
               </w:rPr>
-              <w:instrText xml:space="preserve"> PAGEREF _Toc286220694 \h </w:instrText>
+              <w:instrText xml:space="preserve"> PAGEREF _Toc286697260 \h </w:instrText>
             </w:r>
             <w:r>
               <w:rPr>
@@ -185,7 +185,7 @@
               <w:noProof/>
             </w:rPr>
           </w:pPr>
-          <w:hyperlink w:anchor="_Toc286220695" w:history="1">
+          <w:hyperlink w:anchor="_Toc286697261" w:history="1">
             <w:r>
               <w:rPr>
                 <w:rStyle w:val="Hyperlink"/>
@@ -212,7 +212,7 @@
                 <w:noProof/>
                 <w:webHidden/>
               </w:rPr>
-              <w:instrText xml:space="preserve"> PAGEREF _Toc286220695 \h </w:instrText>
+              <w:instrText xml:space="preserve"> PAGEREF _Toc286697261 \h </w:instrText>
             </w:r>
             <w:r>
               <w:rPr>
@@ -254,7 +254,7 @@
               <w:noProof/>
             </w:rPr>
           </w:pPr>
-          <w:hyperlink w:anchor="_Toc286220696" w:history="1">
+          <w:hyperlink w:anchor="_Toc286697262" w:history="1">
             <w:r>
               <w:rPr>
                 <w:rStyle w:val="Hyperlink"/>
@@ -281,7 +281,7 @@
                 <w:noProof/>
                 <w:webHidden/>
               </w:rPr>
-              <w:instrText xml:space="preserve"> PAGEREF _Toc286220696 \h </w:instrText>
+              <w:instrText xml:space="preserve"> PAGEREF _Toc286697262 \h </w:instrText>
             </w:r>
             <w:r>
               <w:rPr>
@@ -324,7 +324,7 @@
               <w:noProof/>
             </w:rPr>
           </w:pPr>
-          <w:hyperlink w:anchor="_Toc286220697" w:history="1">
+          <w:hyperlink w:anchor="_Toc286697263" w:history="1">
             <w:r>
               <w:rPr>
                 <w:rStyle w:val="Hyperlink"/>
@@ -365,7 +365,7 @@
                 <w:noProof/>
                 <w:webHidden/>
               </w:rPr>
-              <w:instrText xml:space="preserve"> PAGEREF _Toc286220697 \h </w:instrText>
+              <w:instrText xml:space="preserve"> PAGEREF _Toc286697263 \h </w:instrText>
             </w:r>
             <w:r>
               <w:rPr>
@@ -407,7 +407,7 @@
               <w:noProof/>
             </w:rPr>
           </w:pPr>
-          <w:hyperlink w:anchor="_Toc286220698" w:history="1">
+          <w:hyperlink w:anchor="_Toc286697264" w:history="1">
             <w:r>
               <w:rPr>
                 <w:rStyle w:val="Hyperlink"/>
@@ -434,7 +434,7 @@
                 <w:noProof/>
                 <w:webHidden/>
               </w:rPr>
-              <w:instrText xml:space="preserve"> PAGEREF _Toc286220698 \h </w:instrText>
+              <w:instrText xml:space="preserve"> PAGEREF _Toc286697264 \h </w:instrText>
             </w:r>
             <w:r>
               <w:rPr>
@@ -476,7 +476,7 @@
               <w:noProof/>
             </w:rPr>
           </w:pPr>
-          <w:hyperlink w:anchor="_Toc286220699" w:history="1">
+          <w:hyperlink w:anchor="_Toc286697265" w:history="1">
             <w:r>
               <w:rPr>
                 <w:rStyle w:val="Hyperlink"/>
@@ -516,7 +516,7 @@
                 <w:noProof/>
                 <w:webHidden/>
               </w:rPr>
-              <w:instrText xml:space="preserve"> PAGEREF _Toc286220699 \h </w:instrText>
+              <w:instrText xml:space="preserve"> PAGEREF _Toc286697265 \h </w:instrText>
             </w:r>
             <w:r>
               <w:rPr>
@@ -558,7 +558,7 @@
               <w:noProof/>
             </w:rPr>
           </w:pPr>
-          <w:hyperlink w:anchor="_Toc286220700" w:history="1">
+          <w:hyperlink w:anchor="_Toc286697266" w:history="1">
             <w:r>
               <w:rPr>
                 <w:rStyle w:val="Hyperlink"/>
@@ -598,7 +598,7 @@
                 <w:noProof/>
                 <w:webHidden/>
               </w:rPr>
-              <w:instrText xml:space="preserve"> PAGEREF _Toc286220700 \h </w:instrText>
+              <w:instrText xml:space="preserve"> PAGEREF _Toc286697266 \h </w:instrText>
             </w:r>
             <w:r>
               <w:rPr>
@@ -641,7 +641,7 @@
               <w:noProof/>
             </w:rPr>
           </w:pPr>
-          <w:hyperlink w:anchor="_Toc286220701" w:history="1">
+          <w:hyperlink w:anchor="_Toc286697267" w:history="1">
             <w:r>
               <w:rPr>
                 <w:rStyle w:val="Hyperlink"/>
@@ -682,7 +682,7 @@
                 <w:noProof/>
                 <w:webHidden/>
               </w:rPr>
-              <w:instrText xml:space="preserve"> PAGEREF _Toc286220701 \h </w:instrText>
+              <w:instrText xml:space="preserve"> PAGEREF _Toc286697267 \h </w:instrText>
             </w:r>
             <w:r>
               <w:rPr>
@@ -724,7 +724,7 @@
               <w:noProof/>
             </w:rPr>
           </w:pPr>
-          <w:hyperlink w:anchor="_Toc286220702" w:history="1">
+          <w:hyperlink w:anchor="_Toc286697268" w:history="1">
             <w:r>
               <w:rPr>
                 <w:rStyle w:val="Hyperlink"/>
@@ -751,7 +751,7 @@
                 <w:noProof/>
                 <w:webHidden/>
               </w:rPr>
-              <w:instrText xml:space="preserve"> PAGEREF _Toc286220702 \h </w:instrText>
+              <w:instrText xml:space="preserve"> PAGEREF _Toc286697268 \h </w:instrText>
             </w:r>
             <w:r>
               <w:rPr>
@@ -793,7 +793,7 @@
               <w:noProof/>
             </w:rPr>
           </w:pPr>
-          <w:hyperlink w:anchor="_Toc286220703" w:history="1">
+          <w:hyperlink w:anchor="_Toc286697269" w:history="1">
             <w:r>
               <w:rPr>
                 <w:rStyle w:val="Hyperlink"/>
@@ -833,7 +833,7 @@
                 <w:noProof/>
                 <w:webHidden/>
               </w:rPr>
-              <w:instrText xml:space="preserve"> PAGEREF _Toc286220703 \h </w:instrText>
+              <w:instrText xml:space="preserve"> PAGEREF _Toc286697269 \h </w:instrText>
             </w:r>
             <w:r>
               <w:rPr>
@@ -875,7 +875,7 @@
               <w:noProof/>
             </w:rPr>
           </w:pPr>
-          <w:hyperlink w:anchor="_Toc286220704" w:history="1">
+          <w:hyperlink w:anchor="_Toc286697270" w:history="1">
             <w:r>
               <w:rPr>
                 <w:rStyle w:val="Hyperlink"/>
@@ -915,7 +915,7 @@
                 <w:noProof/>
                 <w:webHidden/>
               </w:rPr>
-              <w:instrText xml:space="preserve"> PAGEREF _Toc286220704 \h </w:instrText>
+              <w:instrText xml:space="preserve"> PAGEREF _Toc286697270 \h </w:instrText>
             </w:r>
             <w:r>
               <w:rPr>
@@ -957,7 +957,7 @@
               <w:noProof/>
             </w:rPr>
           </w:pPr>
-          <w:hyperlink w:anchor="_Toc286220705" w:history="1">
+          <w:hyperlink w:anchor="_Toc286697271" w:history="1">
             <w:r>
               <w:rPr>
                 <w:rStyle w:val="Hyperlink"/>
@@ -997,7 +997,7 @@
                 <w:noProof/>
                 <w:webHidden/>
               </w:rPr>
-              <w:instrText xml:space="preserve"> PAGEREF _Toc286220705 \h </w:instrText>
+              <w:instrText xml:space="preserve"> PAGEREF _Toc286697271 \h </w:instrText>
             </w:r>
             <w:r>
               <w:rPr>
@@ -1040,7 +1040,7 @@
               <w:noProof/>
             </w:rPr>
           </w:pPr>
-          <w:hyperlink w:anchor="_Toc286220706" w:history="1">
+          <w:hyperlink w:anchor="_Toc286697272" w:history="1">
             <w:r>
               <w:rPr>
                 <w:rStyle w:val="Hyperlink"/>
@@ -1081,7 +1081,7 @@
                 <w:noProof/>
                 <w:webHidden/>
               </w:rPr>
-              <w:instrText xml:space="preserve"> PAGEREF _Toc286220706 \h </w:instrText>
+              <w:instrText xml:space="preserve"> PAGEREF _Toc286697272 \h </w:instrText>
             </w:r>
             <w:r>
               <w:rPr>
@@ -1123,7 +1123,7 @@
               <w:noProof/>
             </w:rPr>
           </w:pPr>
-          <w:hyperlink w:anchor="_Toc286220707" w:history="1">
+          <w:hyperlink w:anchor="_Toc286697273" w:history="1">
             <w:r>
               <w:rPr>
                 <w:rStyle w:val="Hyperlink"/>
@@ -1150,7 +1150,7 @@
                 <w:noProof/>
                 <w:webHidden/>
               </w:rPr>
-              <w:instrText xml:space="preserve"> PAGEREF _Toc286220707 \h </w:instrText>
+              <w:instrText xml:space="preserve"> PAGEREF _Toc286697273 \h </w:instrText>
             </w:r>
             <w:r>
               <w:rPr>
@@ -1192,7 +1192,7 @@
               <w:noProof/>
             </w:rPr>
           </w:pPr>
-          <w:hyperlink w:anchor="_Toc286220708" w:history="1">
+          <w:hyperlink w:anchor="_Toc286697274" w:history="1">
             <w:r>
               <w:rPr>
                 <w:rStyle w:val="Hyperlink"/>
@@ -1219,7 +1219,7 @@
                 <w:noProof/>
                 <w:webHidden/>
               </w:rPr>
-              <w:instrText xml:space="preserve"> PAGEREF _Toc286220708 \h </w:instrText>
+              <w:instrText xml:space="preserve"> PAGEREF _Toc286697274 \h </w:instrText>
             </w:r>
             <w:r>
               <w:rPr>
@@ -1261,7 +1261,7 @@
               <w:noProof/>
             </w:rPr>
           </w:pPr>
-          <w:hyperlink w:anchor="_Toc286220709" w:history="1">
+          <w:hyperlink w:anchor="_Toc286697275" w:history="1">
             <w:r>
               <w:rPr>
                 <w:rStyle w:val="Hyperlink"/>
@@ -1288,7 +1288,7 @@
                 <w:noProof/>
                 <w:webHidden/>
               </w:rPr>
-              <w:instrText xml:space="preserve"> PAGEREF _Toc286220709 \h </w:instrText>
+              <w:instrText xml:space="preserve"> PAGEREF _Toc286697275 \h </w:instrText>
             </w:r>
             <w:r>
               <w:rPr>
@@ -1330,7 +1330,7 @@
               <w:noProof/>
             </w:rPr>
           </w:pPr>
-          <w:hyperlink w:anchor="_Toc286220710" w:history="1">
+          <w:hyperlink w:anchor="_Toc286697276" w:history="1">
             <w:r>
               <w:rPr>
                 <w:rStyle w:val="Hyperlink"/>
@@ -1357,7 +1357,7 @@
                 <w:noProof/>
                 <w:webHidden/>
               </w:rPr>
-              <w:instrText xml:space="preserve"> PAGEREF _Toc286220710 \h </w:instrText>
+              <w:instrText xml:space="preserve"> PAGEREF _Toc286697276 \h </w:instrText>
             </w:r>
             <w:r>
               <w:rPr>
@@ -1400,7 +1400,7 @@
               <w:noProof/>
             </w:rPr>
           </w:pPr>
-          <w:hyperlink w:anchor="_Toc286220711" w:history="1">
+          <w:hyperlink w:anchor="_Toc286697277" w:history="1">
             <w:r>
               <w:rPr>
                 <w:rStyle w:val="Hyperlink"/>
@@ -1441,7 +1441,7 @@
                 <w:noProof/>
                 <w:webHidden/>
               </w:rPr>
-              <w:instrText xml:space="preserve"> PAGEREF _Toc286220711 \h </w:instrText>
+              <w:instrText xml:space="preserve"> PAGEREF _Toc286697277 \h </w:instrText>
             </w:r>
             <w:r>
               <w:rPr>
@@ -1483,7 +1483,7 @@
               <w:noProof/>
             </w:rPr>
           </w:pPr>
-          <w:hyperlink w:anchor="_Toc286220712" w:history="1">
+          <w:hyperlink w:anchor="_Toc286697278" w:history="1">
             <w:r>
               <w:rPr>
                 <w:rStyle w:val="Hyperlink"/>
@@ -1510,7 +1510,7 @@
                 <w:noProof/>
                 <w:webHidden/>
               </w:rPr>
-              <w:instrText xml:space="preserve"> PAGEREF _Toc286220712 \h </w:instrText>
+              <w:instrText xml:space="preserve"> PAGEREF _Toc286697278 \h </w:instrText>
             </w:r>
             <w:r>
               <w:rPr>
@@ -1552,7 +1552,7 @@
               <w:noProof/>
             </w:rPr>
           </w:pPr>
-          <w:hyperlink w:anchor="_Toc286220713" w:history="1">
+          <w:hyperlink w:anchor="_Toc286697279" w:history="1">
             <w:r>
               <w:rPr>
                 <w:rStyle w:val="Hyperlink"/>
@@ -1579,7 +1579,7 @@
                 <w:noProof/>
                 <w:webHidden/>
               </w:rPr>
-              <w:instrText xml:space="preserve"> PAGEREF _Toc286220713 \h </w:instrText>
+              <w:instrText xml:space="preserve"> PAGEREF _Toc286697279 \h </w:instrText>
             </w:r>
             <w:r>
               <w:rPr>
@@ -1621,7 +1621,7 @@
               <w:noProof/>
             </w:rPr>
           </w:pPr>
-          <w:hyperlink w:anchor="_Toc286220714" w:history="1">
+          <w:hyperlink w:anchor="_Toc286697280" w:history="1">
             <w:r>
               <w:rPr>
                 <w:rStyle w:val="Hyperlink"/>
@@ -1648,7 +1648,7 @@
                 <w:noProof/>
                 <w:webHidden/>
               </w:rPr>
-              <w:instrText xml:space="preserve"> PAGEREF _Toc286220714 \h </w:instrText>
+              <w:instrText xml:space="preserve"> PAGEREF _Toc286697280 \h </w:instrText>
             </w:r>
             <w:r>
               <w:rPr>
@@ -1690,7 +1690,7 @@
               <w:noProof/>
             </w:rPr>
           </w:pPr>
-          <w:hyperlink w:anchor="_Toc286220715" w:history="1">
+          <w:hyperlink w:anchor="_Toc286697281" w:history="1">
             <w:r>
               <w:rPr>
                 <w:rStyle w:val="Hyperlink"/>
@@ -1717,7 +1717,7 @@
                 <w:noProof/>
                 <w:webHidden/>
               </w:rPr>
-              <w:instrText xml:space="preserve"> PAGEREF _Toc286220715 \h </w:instrText>
+              <w:instrText xml:space="preserve"> PAGEREF _Toc286697281 \h </w:instrText>
             </w:r>
             <w:r>
               <w:rPr>
@@ -1759,7 +1759,7 @@
               <w:noProof/>
             </w:rPr>
           </w:pPr>
-          <w:hyperlink w:anchor="_Toc286220716" w:history="1">
+          <w:hyperlink w:anchor="_Toc286697282" w:history="1">
             <w:r>
               <w:rPr>
                 <w:rStyle w:val="Hyperlink"/>
@@ -1786,7 +1786,7 @@
                 <w:noProof/>
                 <w:webHidden/>
               </w:rPr>
-              <w:instrText xml:space="preserve"> PAGEREF _Toc286220716 \h </w:instrText>
+              <w:instrText xml:space="preserve"> PAGEREF _Toc286697282 \h </w:instrText>
             </w:r>
             <w:r>
               <w:rPr>
@@ -1829,7 +1829,7 @@
               <w:noProof/>
             </w:rPr>
           </w:pPr>
-          <w:hyperlink w:anchor="_Toc286220717" w:history="1">
+          <w:hyperlink w:anchor="_Toc286697283" w:history="1">
             <w:r>
               <w:rPr>
                 <w:rStyle w:val="Hyperlink"/>
@@ -1870,7 +1870,7 @@
                 <w:noProof/>
                 <w:webHidden/>
               </w:rPr>
-              <w:instrText xml:space="preserve"> PAGEREF _Toc286220717 \h </w:instrText>
+              <w:instrText xml:space="preserve"> PAGEREF _Toc286697283 \h </w:instrText>
             </w:r>
             <w:r>
               <w:rPr>
@@ -1912,7 +1912,7 @@
               <w:noProof/>
             </w:rPr>
           </w:pPr>
-          <w:hyperlink w:anchor="_Toc286220718" w:history="1">
+          <w:hyperlink w:anchor="_Toc286697284" w:history="1">
             <w:r>
               <w:rPr>
                 <w:rStyle w:val="Hyperlink"/>
@@ -1939,7 +1939,7 @@
                 <w:noProof/>
                 <w:webHidden/>
               </w:rPr>
-              <w:instrText xml:space="preserve"> PAGEREF _Toc286220718 \h </w:instrText>
+              <w:instrText xml:space="preserve"> PAGEREF _Toc286697284 \h </w:instrText>
             </w:r>
             <w:r>
               <w:rPr>
@@ -1981,7 +1981,7 @@
               <w:noProof/>
             </w:rPr>
           </w:pPr>
-          <w:hyperlink w:anchor="_Toc286220719" w:history="1">
+          <w:hyperlink w:anchor="_Toc286697285" w:history="1">
             <w:r>
               <w:rPr>
                 <w:rStyle w:val="Hyperlink"/>
@@ -2008,7 +2008,7 @@
                 <w:noProof/>
                 <w:webHidden/>
               </w:rPr>
-              <w:instrText xml:space="preserve"> PAGEREF _Toc286220719 \h </w:instrText>
+              <w:instrText xml:space="preserve"> PAGEREF _Toc286697285 \h </w:instrText>
             </w:r>
             <w:r>
               <w:rPr>
@@ -2050,11 +2050,12 @@
               <w:noProof/>
             </w:rPr>
           </w:pPr>
-          <w:hyperlink w:anchor="_Toc286220720" w:history="1">
+          <w:hyperlink w:anchor="_Toc286697286" w:history="1">
             <w:r>
               <w:rPr>
                 <w:rStyle w:val="Hyperlink"/>
                 <w:noProof/>
+                <w:highlight w:val="yellow"/>
               </w:rPr>
               <w:t>1.</w:t>
             </w:r>
@@ -2068,6 +2069,7 @@
               <w:rPr>
                 <w:rStyle w:val="Hyperlink"/>
                 <w:noProof/>
+                <w:highlight w:val="yellow"/>
               </w:rPr>
               <w:t>Intro</w:t>
             </w:r>
@@ -2090,7 +2092,7 @@
                 <w:noProof/>
                 <w:webHidden/>
               </w:rPr>
-              <w:instrText xml:space="preserve"> PAGEREF _Toc286220720 \h </w:instrText>
+              <w:instrText xml:space="preserve"> PAGEREF _Toc286697286 \h </w:instrText>
             </w:r>
             <w:r>
               <w:rPr>
@@ -2132,11 +2134,12 @@
               <w:noProof/>
             </w:rPr>
           </w:pPr>
-          <w:hyperlink w:anchor="_Toc286220721" w:history="1">
+          <w:hyperlink w:anchor="_Toc286697287" w:history="1">
             <w:r>
               <w:rPr>
                 <w:rStyle w:val="Hyperlink"/>
                 <w:noProof/>
+                <w:highlight w:val="yellow"/>
               </w:rPr>
               <w:t>2.</w:t>
             </w:r>
@@ -2150,6 +2153,7 @@
               <w:rPr>
                 <w:rStyle w:val="Hyperlink"/>
                 <w:noProof/>
+                <w:highlight w:val="yellow"/>
               </w:rPr>
               <w:t>Field of Grass</w:t>
             </w:r>
@@ -2172,7 +2176,7 @@
                 <w:noProof/>
                 <w:webHidden/>
               </w:rPr>
-              <w:instrText xml:space="preserve"> PAGEREF _Toc286220721 \h </w:instrText>
+              <w:instrText xml:space="preserve"> PAGEREF _Toc286697287 \h </w:instrText>
             </w:r>
             <w:r>
               <w:rPr>
@@ -2214,11 +2218,12 @@
               <w:noProof/>
             </w:rPr>
           </w:pPr>
-          <w:hyperlink w:anchor="_Toc286220722" w:history="1">
+          <w:hyperlink w:anchor="_Toc286697288" w:history="1">
             <w:r>
               <w:rPr>
                 <w:rStyle w:val="Hyperlink"/>
                 <w:noProof/>
+                <w:highlight w:val="yellow"/>
               </w:rPr>
               <w:t>3.</w:t>
             </w:r>
@@ -2232,6 +2237,7 @@
               <w:rPr>
                 <w:rStyle w:val="Hyperlink"/>
                 <w:noProof/>
+                <w:highlight w:val="yellow"/>
               </w:rPr>
               <w:t>Name of Level Three</w:t>
             </w:r>
@@ -2254,7 +2260,7 @@
                 <w:noProof/>
                 <w:webHidden/>
               </w:rPr>
-              <w:instrText xml:space="preserve"> PAGEREF _Toc286220722 \h </w:instrText>
+              <w:instrText xml:space="preserve"> PAGEREF _Toc286697288 \h </w:instrText>
             </w:r>
             <w:r>
               <w:rPr>
@@ -2296,11 +2302,12 @@
               <w:noProof/>
             </w:rPr>
           </w:pPr>
-          <w:hyperlink w:anchor="_Toc286220723" w:history="1">
+          <w:hyperlink w:anchor="_Toc286697289" w:history="1">
             <w:r>
               <w:rPr>
                 <w:rStyle w:val="Hyperlink"/>
                 <w:noProof/>
+                <w:highlight w:val="yellow"/>
               </w:rPr>
               <w:t>4.</w:t>
             </w:r>
@@ -2314,6 +2321,7 @@
               <w:rPr>
                 <w:rStyle w:val="Hyperlink"/>
                 <w:noProof/>
+                <w:highlight w:val="yellow"/>
               </w:rPr>
               <w:t>Name of Level Four</w:t>
             </w:r>
@@ -2336,7 +2344,7 @@
                 <w:noProof/>
                 <w:webHidden/>
               </w:rPr>
-              <w:instrText xml:space="preserve"> PAGEREF _Toc286220723 \h </w:instrText>
+              <w:instrText xml:space="preserve"> PAGEREF _Toc286697289 \h </w:instrText>
             </w:r>
             <w:r>
               <w:rPr>
@@ -2378,11 +2386,12 @@
               <w:noProof/>
             </w:rPr>
           </w:pPr>
-          <w:hyperlink w:anchor="_Toc286220724" w:history="1">
+          <w:hyperlink w:anchor="_Toc286697290" w:history="1">
             <w:r>
               <w:rPr>
                 <w:rStyle w:val="Hyperlink"/>
                 <w:noProof/>
+                <w:highlight w:val="yellow"/>
               </w:rPr>
               <w:t>5.</w:t>
             </w:r>
@@ -2396,6 +2405,7 @@
               <w:rPr>
                 <w:rStyle w:val="Hyperlink"/>
                 <w:noProof/>
+                <w:highlight w:val="yellow"/>
               </w:rPr>
               <w:t>Name of Level Five</w:t>
             </w:r>
@@ -2418,7 +2428,7 @@
                 <w:noProof/>
                 <w:webHidden/>
               </w:rPr>
-              <w:instrText xml:space="preserve"> PAGEREF _Toc286220724 \h </w:instrText>
+              <w:instrText xml:space="preserve"> PAGEREF _Toc286697290 \h </w:instrText>
             </w:r>
             <w:r>
               <w:rPr>
@@ -2460,11 +2470,12 @@
               <w:noProof/>
             </w:rPr>
           </w:pPr>
-          <w:hyperlink w:anchor="_Toc286220725" w:history="1">
+          <w:hyperlink w:anchor="_Toc286697291" w:history="1">
             <w:r>
               <w:rPr>
                 <w:rStyle w:val="Hyperlink"/>
                 <w:noProof/>
+                <w:highlight w:val="yellow"/>
               </w:rPr>
               <w:t>6.</w:t>
             </w:r>
@@ -2478,6 +2489,7 @@
               <w:rPr>
                 <w:rStyle w:val="Hyperlink"/>
                 <w:noProof/>
+                <w:highlight w:val="yellow"/>
               </w:rPr>
               <w:t>Name of Level Six</w:t>
             </w:r>
@@ -2500,7 +2512,7 @@
                 <w:noProof/>
                 <w:webHidden/>
               </w:rPr>
-              <w:instrText xml:space="preserve"> PAGEREF _Toc286220725 \h </w:instrText>
+              <w:instrText xml:space="preserve"> PAGEREF _Toc286697291 \h </w:instrText>
             </w:r>
             <w:r>
               <w:rPr>
@@ -2542,11 +2554,12 @@
               <w:noProof/>
             </w:rPr>
           </w:pPr>
-          <w:hyperlink w:anchor="_Toc286220726" w:history="1">
+          <w:hyperlink w:anchor="_Toc286697292" w:history="1">
             <w:r>
               <w:rPr>
                 <w:rStyle w:val="Hyperlink"/>
                 <w:noProof/>
+                <w:highlight w:val="yellow"/>
               </w:rPr>
               <w:t>7.</w:t>
             </w:r>
@@ -2560,6 +2573,7 @@
               <w:rPr>
                 <w:rStyle w:val="Hyperlink"/>
                 <w:noProof/>
+                <w:highlight w:val="yellow"/>
               </w:rPr>
               <w:t>Name of Level Seven</w:t>
             </w:r>
@@ -2582,7 +2596,7 @@
                 <w:noProof/>
                 <w:webHidden/>
               </w:rPr>
-              <w:instrText xml:space="preserve"> PAGEREF _Toc286220726 \h </w:instrText>
+              <w:instrText xml:space="preserve"> PAGEREF _Toc286697292 \h </w:instrText>
             </w:r>
             <w:r>
               <w:rPr>
@@ -2624,11 +2638,12 @@
               <w:noProof/>
             </w:rPr>
           </w:pPr>
-          <w:hyperlink w:anchor="_Toc286220727" w:history="1">
+          <w:hyperlink w:anchor="_Toc286697293" w:history="1">
             <w:r>
               <w:rPr>
                 <w:rStyle w:val="Hyperlink"/>
                 <w:noProof/>
+                <w:highlight w:val="yellow"/>
               </w:rPr>
               <w:t>8.</w:t>
             </w:r>
@@ -2642,6 +2657,7 @@
               <w:rPr>
                 <w:rStyle w:val="Hyperlink"/>
                 <w:noProof/>
+                <w:highlight w:val="yellow"/>
               </w:rPr>
               <w:t>Name of Level Eight</w:t>
             </w:r>
@@ -2664,7 +2680,7 @@
                 <w:noProof/>
                 <w:webHidden/>
               </w:rPr>
-              <w:instrText xml:space="preserve"> PAGEREF _Toc286220727 \h </w:instrText>
+              <w:instrText xml:space="preserve"> PAGEREF _Toc286697293 \h </w:instrText>
             </w:r>
             <w:r>
               <w:rPr>
@@ -2706,11 +2722,12 @@
               <w:noProof/>
             </w:rPr>
           </w:pPr>
-          <w:hyperlink w:anchor="_Toc286220728" w:history="1">
+          <w:hyperlink w:anchor="_Toc286697294" w:history="1">
             <w:r>
               <w:rPr>
                 <w:rStyle w:val="Hyperlink"/>
                 <w:noProof/>
+                <w:highlight w:val="yellow"/>
               </w:rPr>
               <w:t>9.</w:t>
             </w:r>
@@ -2724,6 +2741,7 @@
               <w:rPr>
                 <w:rStyle w:val="Hyperlink"/>
                 <w:noProof/>
+                <w:highlight w:val="yellow"/>
               </w:rPr>
               <w:t>Name of Level Nine</w:t>
             </w:r>
@@ -2746,7 +2764,7 @@
                 <w:noProof/>
                 <w:webHidden/>
               </w:rPr>
-              <w:instrText xml:space="preserve"> PAGEREF _Toc286220728 \h </w:instrText>
+              <w:instrText xml:space="preserve"> PAGEREF _Toc286697294 \h </w:instrText>
             </w:r>
             <w:r>
               <w:rPr>
@@ -2788,11 +2806,12 @@
               <w:noProof/>
             </w:rPr>
           </w:pPr>
-          <w:hyperlink w:anchor="_Toc286220729" w:history="1">
+          <w:hyperlink w:anchor="_Toc286697295" w:history="1">
             <w:r>
               <w:rPr>
                 <w:rStyle w:val="Hyperlink"/>
                 <w:noProof/>
+                <w:highlight w:val="yellow"/>
               </w:rPr>
               <w:t>10.</w:t>
             </w:r>
@@ -2806,6 +2825,7 @@
               <w:rPr>
                 <w:rStyle w:val="Hyperlink"/>
                 <w:noProof/>
+                <w:highlight w:val="yellow"/>
               </w:rPr>
               <w:t>Name of Level Ten</w:t>
             </w:r>
@@ -2828,7 +2848,7 @@
                 <w:noProof/>
                 <w:webHidden/>
               </w:rPr>
-              <w:instrText xml:space="preserve"> PAGEREF _Toc286220729 \h </w:instrText>
+              <w:instrText xml:space="preserve"> PAGEREF _Toc286697295 \h </w:instrText>
             </w:r>
             <w:r>
               <w:rPr>
@@ -2870,7 +2890,7 @@
               <w:noProof/>
             </w:rPr>
           </w:pPr>
-          <w:hyperlink w:anchor="_Toc286220730" w:history="1">
+          <w:hyperlink w:anchor="_Toc286697296" w:history="1">
             <w:r>
               <w:rPr>
                 <w:rStyle w:val="Hyperlink"/>
@@ -2897,7 +2917,7 @@
                 <w:noProof/>
                 <w:webHidden/>
               </w:rPr>
-              <w:instrText xml:space="preserve"> PAGEREF _Toc286220730 \h </w:instrText>
+              <w:instrText xml:space="preserve"> PAGEREF _Toc286697296 \h </w:instrText>
             </w:r>
             <w:r>
               <w:rPr>
@@ -2939,7 +2959,7 @@
               <w:noProof/>
             </w:rPr>
           </w:pPr>
-          <w:hyperlink w:anchor="_Toc286220731" w:history="1">
+          <w:hyperlink w:anchor="_Toc286697297" w:history="1">
             <w:r>
               <w:rPr>
                 <w:rStyle w:val="Hyperlink"/>
@@ -2966,7 +2986,7 @@
                 <w:noProof/>
                 <w:webHidden/>
               </w:rPr>
-              <w:instrText xml:space="preserve"> PAGEREF _Toc286220731 \h </w:instrText>
+              <w:instrText xml:space="preserve"> PAGEREF _Toc286697297 \h </w:instrText>
             </w:r>
             <w:r>
               <w:rPr>
@@ -3008,7 +3028,7 @@
               <w:noProof/>
             </w:rPr>
           </w:pPr>
-          <w:hyperlink w:anchor="_Toc286220732" w:history="1">
+          <w:hyperlink w:anchor="_Toc286697298" w:history="1">
             <w:r>
               <w:rPr>
                 <w:rStyle w:val="Hyperlink"/>
@@ -3035,7 +3055,7 @@
                 <w:noProof/>
                 <w:webHidden/>
               </w:rPr>
-              <w:instrText xml:space="preserve"> PAGEREF _Toc286220732 \h </w:instrText>
+              <w:instrText xml:space="preserve"> PAGEREF _Toc286697298 \h </w:instrText>
             </w:r>
             <w:r>
               <w:rPr>
@@ -3078,7 +3098,7 @@
               <w:noProof/>
             </w:rPr>
           </w:pPr>
-          <w:hyperlink w:anchor="_Toc286220733" w:history="1">
+          <w:hyperlink w:anchor="_Toc286697299" w:history="1">
             <w:r>
               <w:rPr>
                 <w:rStyle w:val="Hyperlink"/>
@@ -3119,7 +3139,7 @@
                 <w:noProof/>
                 <w:webHidden/>
               </w:rPr>
-              <w:instrText xml:space="preserve"> PAGEREF _Toc286220733 \h </w:instrText>
+              <w:instrText xml:space="preserve"> PAGEREF _Toc286697299 \h </w:instrText>
             </w:r>
             <w:r>
               <w:rPr>
@@ -3161,7 +3181,7 @@
               <w:noProof/>
             </w:rPr>
           </w:pPr>
-          <w:hyperlink w:anchor="_Toc286220734" w:history="1">
+          <w:hyperlink w:anchor="_Toc286697300" w:history="1">
             <w:r>
               <w:rPr>
                 <w:rStyle w:val="Hyperlink"/>
@@ -3188,7 +3208,7 @@
                 <w:noProof/>
                 <w:webHidden/>
               </w:rPr>
-              <w:instrText xml:space="preserve"> PAGEREF _Toc286220734 \h </w:instrText>
+              <w:instrText xml:space="preserve"> PAGEREF _Toc286697300 \h </w:instrText>
             </w:r>
             <w:r>
               <w:rPr>
@@ -3230,11 +3250,12 @@
               <w:noProof/>
             </w:rPr>
           </w:pPr>
-          <w:hyperlink w:anchor="_Toc286220735" w:history="1">
+          <w:hyperlink w:anchor="_Toc286697301" w:history="1">
             <w:r>
               <w:rPr>
                 <w:rStyle w:val="Hyperlink"/>
                 <w:noProof/>
+                <w:highlight w:val="yellow"/>
               </w:rPr>
               <w:t>1.</w:t>
             </w:r>
@@ -3248,6 +3269,7 @@
               <w:rPr>
                 <w:rStyle w:val="Hyperlink"/>
                 <w:noProof/>
+                <w:highlight w:val="yellow"/>
               </w:rPr>
               <w:t>Spiked Wall</w:t>
             </w:r>
@@ -3270,7 +3292,7 @@
                 <w:noProof/>
                 <w:webHidden/>
               </w:rPr>
-              <w:instrText xml:space="preserve"> PAGEREF _Toc286220735 \h </w:instrText>
+              <w:instrText xml:space="preserve"> PAGEREF _Toc286697301 \h </w:instrText>
             </w:r>
             <w:r>
               <w:rPr>
@@ -3312,11 +3334,12 @@
               <w:noProof/>
             </w:rPr>
           </w:pPr>
-          <w:hyperlink w:anchor="_Toc286220736" w:history="1">
+          <w:hyperlink w:anchor="_Toc286697302" w:history="1">
             <w:r>
               <w:rPr>
                 <w:rStyle w:val="Hyperlink"/>
                 <w:noProof/>
+                <w:highlight w:val="yellow"/>
               </w:rPr>
               <w:t>2.</w:t>
             </w:r>
@@ -3330,6 +3353,7 @@
               <w:rPr>
                 <w:rStyle w:val="Hyperlink"/>
                 <w:noProof/>
+                <w:highlight w:val="yellow"/>
               </w:rPr>
               <w:t>Spring</w:t>
             </w:r>
@@ -3352,7 +3376,7 @@
                 <w:noProof/>
                 <w:webHidden/>
               </w:rPr>
-              <w:instrText xml:space="preserve"> PAGEREF _Toc286220736 \h </w:instrText>
+              <w:instrText xml:space="preserve"> PAGEREF _Toc286697302 \h </w:instrText>
             </w:r>
             <w:r>
               <w:rPr>
@@ -3394,11 +3418,12 @@
               <w:noProof/>
             </w:rPr>
           </w:pPr>
-          <w:hyperlink w:anchor="_Toc286220737" w:history="1">
+          <w:hyperlink w:anchor="_Toc286697303" w:history="1">
             <w:r>
               <w:rPr>
                 <w:rStyle w:val="Hyperlink"/>
                 <w:noProof/>
+                <w:highlight w:val="yellow"/>
               </w:rPr>
               <w:t>3.</w:t>
             </w:r>
@@ -3412,6 +3437,7 @@
               <w:rPr>
                 <w:rStyle w:val="Hyperlink"/>
                 <w:noProof/>
+                <w:highlight w:val="yellow"/>
               </w:rPr>
               <w:t>Rope</w:t>
             </w:r>
@@ -3434,7 +3460,7 @@
                 <w:noProof/>
                 <w:webHidden/>
               </w:rPr>
-              <w:instrText xml:space="preserve"> PAGEREF _Toc286220737 \h </w:instrText>
+              <w:instrText xml:space="preserve"> PAGEREF _Toc286697303 \h </w:instrText>
             </w:r>
             <w:r>
               <w:rPr>
@@ -3476,11 +3502,12 @@
               <w:noProof/>
             </w:rPr>
           </w:pPr>
-          <w:hyperlink w:anchor="_Toc286220738" w:history="1">
+          <w:hyperlink w:anchor="_Toc286697304" w:history="1">
             <w:r>
               <w:rPr>
                 <w:rStyle w:val="Hyperlink"/>
                 <w:noProof/>
+                <w:highlight w:val="yellow"/>
               </w:rPr>
               <w:t>4.</w:t>
             </w:r>
@@ -3494,6 +3521,7 @@
               <w:rPr>
                 <w:rStyle w:val="Hyperlink"/>
                 <w:noProof/>
+                <w:highlight w:val="yellow"/>
               </w:rPr>
               <w:t>Spike Pit</w:t>
             </w:r>
@@ -3516,7 +3544,7 @@
                 <w:noProof/>
                 <w:webHidden/>
               </w:rPr>
-              <w:instrText xml:space="preserve"> PAGEREF _Toc286220738 \h </w:instrText>
+              <w:instrText xml:space="preserve"> PAGEREF _Toc286697304 \h </w:instrText>
             </w:r>
             <w:r>
               <w:rPr>
@@ -3558,11 +3586,12 @@
               <w:noProof/>
             </w:rPr>
           </w:pPr>
-          <w:hyperlink w:anchor="_Toc286220739" w:history="1">
+          <w:hyperlink w:anchor="_Toc286697305" w:history="1">
             <w:r>
               <w:rPr>
                 <w:rStyle w:val="Hyperlink"/>
                 <w:noProof/>
+                <w:highlight w:val="yellow"/>
               </w:rPr>
               <w:t>5.</w:t>
             </w:r>
@@ -3576,6 +3605,7 @@
               <w:rPr>
                 <w:rStyle w:val="Hyperlink"/>
                 <w:noProof/>
+                <w:highlight w:val="yellow"/>
               </w:rPr>
               <w:t>Water Pool</w:t>
             </w:r>
@@ -3598,7 +3628,7 @@
                 <w:noProof/>
                 <w:webHidden/>
               </w:rPr>
-              <w:instrText xml:space="preserve"> PAGEREF _Toc286220739 \h </w:instrText>
+              <w:instrText xml:space="preserve"> PAGEREF _Toc286697305 \h </w:instrText>
             </w:r>
             <w:r>
               <w:rPr>
@@ -3640,11 +3670,12 @@
               <w:noProof/>
             </w:rPr>
           </w:pPr>
-          <w:hyperlink w:anchor="_Toc286220740" w:history="1">
+          <w:hyperlink w:anchor="_Toc286697306" w:history="1">
             <w:r>
               <w:rPr>
                 <w:rStyle w:val="Hyperlink"/>
                 <w:noProof/>
+                <w:highlight w:val="yellow"/>
               </w:rPr>
               <w:t>6.</w:t>
             </w:r>
@@ -3658,6 +3689,7 @@
               <w:rPr>
                 <w:rStyle w:val="Hyperlink"/>
                 <w:noProof/>
+                <w:highlight w:val="yellow"/>
               </w:rPr>
               <w:t>Acid Bath</w:t>
             </w:r>
@@ -3680,7 +3712,7 @@
                 <w:noProof/>
                 <w:webHidden/>
               </w:rPr>
-              <w:instrText xml:space="preserve"> PAGEREF _Toc286220740 \h </w:instrText>
+              <w:instrText xml:space="preserve"> PAGEREF _Toc286697306 \h </w:instrText>
             </w:r>
             <w:r>
               <w:rPr>
@@ -3723,7 +3755,7 @@
               <w:noProof/>
             </w:rPr>
           </w:pPr>
-          <w:hyperlink w:anchor="_Toc286220741" w:history="1">
+          <w:hyperlink w:anchor="_Toc286697307" w:history="1">
             <w:r>
               <w:rPr>
                 <w:rStyle w:val="Hyperlink"/>
@@ -3743,7 +3775,7 @@
                 <w:rStyle w:val="Hyperlink"/>
                 <w:noProof/>
               </w:rPr>
-              <w:t>Characters</w:t>
+              <w:t>Character</w:t>
             </w:r>
             <w:r>
               <w:rPr>
@@ -3764,7 +3796,7 @@
                 <w:noProof/>
                 <w:webHidden/>
               </w:rPr>
-              <w:instrText xml:space="preserve"> PAGEREF _Toc286220741 \h </w:instrText>
+              <w:instrText xml:space="preserve"> PAGEREF _Toc286697307 \h </w:instrText>
             </w:r>
             <w:r>
               <w:rPr>
@@ -3806,7 +3838,7 @@
               <w:noProof/>
             </w:rPr>
           </w:pPr>
-          <w:hyperlink w:anchor="_Toc286220742" w:history="1">
+          <w:hyperlink w:anchor="_Toc286697308" w:history="1">
             <w:r>
               <w:rPr>
                 <w:rStyle w:val="Hyperlink"/>
@@ -3833,7 +3865,7 @@
                 <w:noProof/>
                 <w:webHidden/>
               </w:rPr>
-              <w:instrText xml:space="preserve"> PAGEREF _Toc286220742 \h </w:instrText>
+              <w:instrText xml:space="preserve"> PAGEREF _Toc286697308 \h </w:instrText>
             </w:r>
             <w:r>
               <w:rPr>
@@ -3881,7 +3913,7 @@
       <w:pPr>
         <w:pStyle w:val="Heading1"/>
       </w:pPr>
-      <w:bookmarkStart w:id="0" w:name="_Toc286220693"/>
+      <w:bookmarkStart w:id="0" w:name="_Toc286697259"/>
       <w:r>
         <w:lastRenderedPageBreak/>
         <w:t>OVERVIEW</w:t>
@@ -3892,7 +3924,7 @@
       <w:pPr>
         <w:pStyle w:val="Heading2"/>
       </w:pPr>
-      <w:bookmarkStart w:id="1" w:name="_Toc286220694"/>
+      <w:bookmarkStart w:id="1" w:name="_Toc286697260"/>
       <w:r>
         <w:t>General Idea</w:t>
       </w:r>
@@ -3910,7 +3942,19 @@
         <w:rPr>
           <w:highlight w:val="yellow"/>
         </w:rPr>
-        <w:t>through</w:t>
+        <w:t xml:space="preserve">and </w:t>
+      </w:r>
+      <w:r>
+        <w:rPr>
+          <w:highlight w:val="yellow"/>
+        </w:rPr>
+        <w:t>t</w:t>
+      </w:r>
+      <w:r>
+        <w:rPr>
+          <w:highlight w:val="yellow"/>
+        </w:rPr>
+        <w:t>hrough</w:t>
       </w:r>
       <w:r>
         <w:rPr>
@@ -3926,7 +3970,7 @@
       <w:pPr>
         <w:pStyle w:val="Heading2"/>
       </w:pPr>
-      <w:bookmarkStart w:id="2" w:name="_Toc286220695"/>
+      <w:bookmarkStart w:id="2" w:name="_Toc286697261"/>
       <w:r>
         <w:t>Target Audience</w:t>
       </w:r>
@@ -3942,7 +3986,7 @@
       <w:pPr>
         <w:pStyle w:val="Heading2"/>
       </w:pPr>
-      <w:bookmarkStart w:id="3" w:name="_Toc286220696"/>
+      <w:bookmarkStart w:id="3" w:name="_Toc286697262"/>
       <w:r>
         <w:t>Target Platform(s)</w:t>
       </w:r>
@@ -3951,30 +3995,8 @@
     <w:p>
       <w:r>
         <w:tab/>
-      </w:r>
-      <w:proofErr w:type="spellStart"/>
-      <w:proofErr w:type="gramStart"/>
-      <w:r>
-        <w:t>iPhone</w:t>
-      </w:r>
-      <w:proofErr w:type="spellEnd"/>
-      <w:proofErr w:type="gramEnd"/>
-      <w:r>
-        <w:t xml:space="preserve"> OS (iPod touch, </w:t>
-      </w:r>
-      <w:proofErr w:type="spellStart"/>
-      <w:r>
-        <w:t>iPhone</w:t>
-      </w:r>
-      <w:proofErr w:type="spellEnd"/>
-      <w:r>
-        <w:t xml:space="preserve">, </w:t>
-      </w:r>
-      <w:proofErr w:type="spellStart"/>
-      <w:r>
-        <w:t>iPad</w:t>
-      </w:r>
-      <w:proofErr w:type="spellEnd"/>
+        <w:t>iPhone OS (iPod touch, iPhone, iPad</w:t>
+      </w:r>
       <w:r>
         <w:t xml:space="preserve">, </w:t>
       </w:r>
@@ -4045,7 +4067,7 @@
           <w:numId w:val="2"/>
         </w:numPr>
       </w:pPr>
-      <w:bookmarkStart w:id="4" w:name="_Toc286220697"/>
+      <w:bookmarkStart w:id="4" w:name="_Toc286697263"/>
       <w:r>
         <w:lastRenderedPageBreak/>
         <w:t>Gameplay</w:t>
@@ -4056,7 +4078,7 @@
       <w:pPr>
         <w:pStyle w:val="Heading2"/>
       </w:pPr>
-      <w:bookmarkStart w:id="5" w:name="_Toc286220698"/>
+      <w:bookmarkStart w:id="5" w:name="_Toc286697264"/>
       <w:r>
         <w:t>Overview</w:t>
       </w:r>
@@ -4075,7 +4097,7 @@
           <w:numId w:val="4"/>
         </w:numPr>
       </w:pPr>
-      <w:bookmarkStart w:id="6" w:name="_Toc286220699"/>
+      <w:bookmarkStart w:id="6" w:name="_Toc286697265"/>
       <w:r>
         <w:t>Launching</w:t>
       </w:r>
@@ -4089,7 +4111,13 @@
         <w:t xml:space="preserve">The one thing the player will do the most is launch a character using a weight and the See-Saw. </w:t>
       </w:r>
       <w:r>
-        <w:t>At the beginning of each launch, the player will do three things:</w:t>
+        <w:t xml:space="preserve">At the beginning of each launch, the player will do </w:t>
+      </w:r>
+      <w:r>
+        <w:t>two</w:t>
+      </w:r>
+      <w:r>
+        <w:t xml:space="preserve"> things:</w:t>
       </w:r>
     </w:p>
     <w:p>
@@ -4101,7 +4129,7 @@
         </w:numPr>
       </w:pPr>
       <w:r>
-        <w:t>Choose which character they wish to launch</w:t>
+        <w:t>Choose where to put the wedge</w:t>
       </w:r>
     </w:p>
     <w:p>
@@ -4113,18 +4141,6 @@
         </w:numPr>
       </w:pPr>
       <w:r>
-        <w:t>Choose where to put the wedge</w:t>
-      </w:r>
-    </w:p>
-    <w:p>
-      <w:pPr>
-        <w:pStyle w:val="ListParagraph"/>
-        <w:numPr>
-          <w:ilvl w:val="0"/>
-          <w:numId w:val="5"/>
-        </w:numPr>
-      </w:pPr>
-      <w:r>
         <w:t xml:space="preserve">How high to start the weight </w:t>
       </w:r>
     </w:p>
@@ -4133,7 +4149,13 @@
         <w:ind w:left="720"/>
       </w:pPr>
       <w:r>
-        <w:t>They can change any of the three anytime before they drop the weight.</w:t>
+        <w:t xml:space="preserve">They can change </w:t>
+      </w:r>
+      <w:r>
+        <w:t>either of these at</w:t>
+      </w:r>
+      <w:r>
+        <w:t xml:space="preserve"> anytime before they drop the weight.</w:t>
       </w:r>
       <w:r>
         <w:t xml:space="preserve"> When ready, they will press a button to perform the </w:t>
@@ -4154,15 +4176,18 @@
         <w:t>or let go of the weight object on the touch screen)</w:t>
       </w:r>
       <w:r>
+        <w:t xml:space="preserve"> </w:t>
+      </w:r>
+      <w:r>
+        <w:t>MD, RJ</w:t>
+      </w:r>
+      <w:r>
         <w:t>.</w:t>
       </w:r>
       <w:r>
         <w:t xml:space="preserve"> There is no more interaction dealing with launching after this until the character stops moving and it is determined that the player can continue </w:t>
       </w:r>
       <w:r>
-        <w:rPr>
-          <w:highlight w:val="yellow"/>
-        </w:rPr>
         <w:t>onto the next check point, level, or world</w:t>
       </w:r>
       <w:r>
@@ -4181,7 +4206,7 @@
         </w:numPr>
       </w:pPr>
       <w:r>
-        <w:t>Choose character to launch</w:t>
+        <w:t>Move wedge to desired location</w:t>
       </w:r>
     </w:p>
     <w:p>
@@ -4189,7 +4214,43 @@
         <w:ind w:left="1080"/>
       </w:pPr>
       <w:r>
-        <w:t>The player will choose which character to launch from an inventory. _DESCRIBE_HOW_</w:t>
+        <w:t>GUI components will allow the player to move the wedge</w:t>
+      </w:r>
+      <w:r>
+        <w:rPr>
+          <w:highlight w:val="yellow"/>
+        </w:rPr>
+        <w:t>, thus the pivot point of the see-saw platform</w:t>
+      </w:r>
+      <w:r>
+        <w:rPr>
+          <w:highlight w:val="yellow"/>
+        </w:rPr>
+        <w:t xml:space="preserve"> </w:t>
+      </w:r>
+      <w:r>
+        <w:rPr>
+          <w:highlight w:val="yellow"/>
+        </w:rPr>
+        <w:t>and</w:t>
+      </w:r>
+      <w:r>
+        <w:rPr>
+          <w:highlight w:val="yellow"/>
+        </w:rPr>
+        <w:t xml:space="preserve"> </w:t>
+      </w:r>
+      <w:r>
+        <w:t>MD, RJ</w:t>
+      </w:r>
+      <w:r>
+        <w:t xml:space="preserve"> show when they’ve reached the maximum move amount in a certain direction. </w:t>
+      </w:r>
+      <w:r>
+        <w:rPr>
+          <w:highlight w:val="darkGreen"/>
+        </w:rPr>
+        <w:t>_DESCRIBE_HOW_</w:t>
       </w:r>
     </w:p>
     <w:p>
@@ -4201,7 +4262,7 @@
         </w:numPr>
       </w:pPr>
       <w:r>
-        <w:t>Move wedge to desired location</w:t>
+        <w:t>Move weight to desired drop height</w:t>
       </w:r>
     </w:p>
     <w:p>
@@ -4209,42 +4270,13 @@
         <w:ind w:left="1080"/>
       </w:pPr>
       <w:r>
-        <w:t>GUI components will allow the player to move the wedge</w:t>
-      </w:r>
-      <w:r>
-        <w:rPr>
-          <w:highlight w:val="yellow"/>
-        </w:rPr>
-        <w:t>, thus the pivot point of the see-saw platform</w:t>
-      </w:r>
-      <w:r>
-        <w:rPr>
-          <w:highlight w:val="yellow"/>
-        </w:rPr>
-        <w:t xml:space="preserve"> and</w:t>
-      </w:r>
-      <w:r>
-        <w:t xml:space="preserve"> show when they’ve reached the maximum move amount in a certain direction. _DESCRIBE_HOW_</w:t>
-      </w:r>
-    </w:p>
-    <w:p>
-      <w:pPr>
-        <w:pStyle w:val="Heading4"/>
-        <w:numPr>
-          <w:ilvl w:val="0"/>
-          <w:numId w:val="7"/>
-        </w:numPr>
-      </w:pPr>
-      <w:r>
-        <w:t>Move weight to desired drop height</w:t>
-      </w:r>
-    </w:p>
-    <w:p>
-      <w:pPr>
-        <w:ind w:left="1080"/>
-      </w:pPr>
-      <w:r>
-        <w:t>GUI components will allow the player to move the weight up and down and show when they’ve reached the maximum move amount in the specific direction. _DESCRIBE_HOW_</w:t>
+        <w:t xml:space="preserve">GUI components will allow the player to move the weight up and down and show when they’ve reached the maximum move amount in the specific direction. </w:t>
+      </w:r>
+      <w:r>
+        <w:rPr>
+          <w:highlight w:val="darkGreen"/>
+        </w:rPr>
+        <w:t>_DESCRIBE_HOW_</w:t>
       </w:r>
     </w:p>
     <w:p>
@@ -4255,7 +4287,7 @@
           <w:numId w:val="4"/>
         </w:numPr>
       </w:pPr>
-      <w:bookmarkStart w:id="7" w:name="_Toc286220700"/>
+      <w:bookmarkStart w:id="7" w:name="_Toc286697266"/>
       <w:r>
         <w:t>Controlling Character after launch</w:t>
       </w:r>
@@ -4266,113 +4298,25 @@
         <w:ind w:left="720"/>
       </w:pPr>
       <w:r>
-        <w:t>The player will be able to control some characters after they have been launched according to their abilities.</w:t>
+        <w:t xml:space="preserve">The player will be able to control </w:t>
+      </w:r>
+      <w:r>
+        <w:t>their</w:t>
+      </w:r>
+      <w:r>
+        <w:t xml:space="preserve"> char</w:t>
+      </w:r>
+      <w:r>
+        <w:t>acter</w:t>
+      </w:r>
+      <w:r>
+        <w:t xml:space="preserve"> after they have been launched according to their abilities.</w:t>
       </w:r>
     </w:p>
     <w:p>
       <w:pPr>
         <w:ind w:left="720"/>
-        <w:rPr>
-          <w:highlight w:val="yellow"/>
-        </w:rPr>
-      </w:pPr>
-      <w:r>
-        <w:rPr>
-          <w:highlight w:val="yellow"/>
-        </w:rPr>
-        <w:t>Character 01 – None</w:t>
-      </w:r>
-    </w:p>
-    <w:p>
-      <w:pPr>
-        <w:ind w:left="720"/>
-        <w:rPr>
-          <w:highlight w:val="yellow"/>
-        </w:rPr>
-      </w:pPr>
-      <w:r>
-        <w:rPr>
-          <w:highlight w:val="yellow"/>
-        </w:rPr>
-        <w:t xml:space="preserve">Character 02 – </w:t>
-      </w:r>
-      <w:proofErr w:type="gramStart"/>
-      <w:r>
-        <w:rPr>
-          <w:highlight w:val="yellow"/>
-        </w:rPr>
-        <w:t>release(</w:t>
-      </w:r>
-      <w:proofErr w:type="gramEnd"/>
-      <w:r>
-        <w:rPr>
-          <w:highlight w:val="yellow"/>
-        </w:rPr>
-        <w:t>let go of an object)</w:t>
-      </w:r>
-    </w:p>
-    <w:p>
-      <w:pPr>
-        <w:ind w:left="720"/>
-        <w:rPr>
-          <w:highlight w:val="yellow"/>
-        </w:rPr>
-      </w:pPr>
-      <w:r>
-        <w:rPr>
-          <w:highlight w:val="yellow"/>
-        </w:rPr>
-        <w:t xml:space="preserve">Character 03 – release, wind </w:t>
-      </w:r>
-      <w:proofErr w:type="gramStart"/>
-      <w:r>
-        <w:rPr>
-          <w:highlight w:val="yellow"/>
-        </w:rPr>
-        <w:t>resistance(</w:t>
-      </w:r>
-      <w:proofErr w:type="gramEnd"/>
-      <w:r>
-        <w:rPr>
-          <w:highlight w:val="yellow"/>
-        </w:rPr>
-        <w:t>forward and backward)</w:t>
-      </w:r>
-    </w:p>
-    <w:p>
-      <w:pPr>
-        <w:ind w:left="720"/>
-      </w:pPr>
-      <w:r>
-        <w:rPr>
-          <w:highlight w:val="yellow"/>
-        </w:rPr>
-        <w:t xml:space="preserve">Character 04 – release, wind resistance, </w:t>
-      </w:r>
-      <w:r>
-        <w:rPr>
-          <w:highlight w:val="yellow"/>
-        </w:rPr>
-        <w:t>jump (</w:t>
-      </w:r>
-      <w:r>
-        <w:rPr>
-          <w:highlight w:val="yellow"/>
-        </w:rPr>
-        <w:t>gain extra acceleration of a wall</w:t>
-      </w:r>
-      <w:r>
-        <w:rPr>
-          <w:highlight w:val="yellow"/>
-        </w:rPr>
-        <w:t>, ramp</w:t>
-      </w:r>
-      <w:r>
-        <w:rPr>
-          <w:highlight w:val="yellow"/>
-        </w:rPr>
-        <w:t xml:space="preserve"> and/or spring)</w:t>
-      </w:r>
+      </w:pPr>
       <w:r>
         <w:br w:type="page"/>
       </w:r>
@@ -4385,7 +4329,7 @@
           <w:numId w:val="2"/>
         </w:numPr>
       </w:pPr>
-      <w:bookmarkStart w:id="8" w:name="_Toc286220701"/>
+      <w:bookmarkStart w:id="8" w:name="_Toc286697267"/>
       <w:r>
         <w:lastRenderedPageBreak/>
         <w:t>Core Mechanics</w:t>
@@ -4396,7 +4340,7 @@
       <w:pPr>
         <w:pStyle w:val="Heading2"/>
       </w:pPr>
-      <w:bookmarkStart w:id="9" w:name="_Toc286220702"/>
+      <w:bookmarkStart w:id="9" w:name="_Toc286697268"/>
       <w:r>
         <w:t>Overview</w:t>
       </w:r>
@@ -4424,7 +4368,7 @@
           <w:numId w:val="3"/>
         </w:numPr>
       </w:pPr>
-      <w:bookmarkStart w:id="10" w:name="_Toc286220703"/>
+      <w:bookmarkStart w:id="10" w:name="_Toc286697269"/>
       <w:r>
         <w:t>See-Saw</w:t>
       </w:r>
@@ -4460,16 +4404,43 @@
         <w:t xml:space="preserve">move the wedge back and forth a </w:t>
       </w:r>
       <w:r>
-        <w:t>small amount, _DEFINE_AMOUNT</w:t>
-      </w:r>
-      <w:r>
+        <w:t xml:space="preserve">small amount, </w:t>
+      </w:r>
+      <w:r>
+        <w:rPr>
+          <w:highlight w:val="darkGreen"/>
+        </w:rPr>
+        <w:t>_DEFINE_AMOUNT</w:t>
+      </w:r>
+      <w:r>
+        <w:rPr>
+          <w:highlight w:val="darkGreen"/>
+        </w:rPr>
         <w:t>_</w:t>
       </w:r>
       <w:r>
-        <w:t>, _SPECIFY_HOW_</w:t>
-      </w:r>
-      <w:r>
-        <w:t>. This will</w:t>
+        <w:rPr>
+          <w:highlight w:val="darkGreen"/>
+        </w:rPr>
+        <w:t>,</w:t>
+      </w:r>
+      <w:r>
+        <w:t xml:space="preserve"> </w:t>
+      </w:r>
+      <w:r>
+        <w:rPr>
+          <w:highlight w:val="darkGreen"/>
+        </w:rPr>
+        <w:t>_SPECIFY_HOW_</w:t>
+      </w:r>
+      <w:r>
+        <w:rPr>
+          <w:highlight w:val="darkGreen"/>
+        </w:rPr>
+        <w:t>.</w:t>
+      </w:r>
+      <w:r>
+        <w:t xml:space="preserve"> This will</w:t>
       </w:r>
       <w:r>
         <w:t xml:space="preserve"> change the pivot point of the </w:t>
@@ -4486,7 +4457,7 @@
           <w:numId w:val="3"/>
         </w:numPr>
       </w:pPr>
-      <w:bookmarkStart w:id="11" w:name="_Toc286220704"/>
+      <w:bookmarkStart w:id="11" w:name="_Toc286697270"/>
       <w:r>
         <w:t>Weight</w:t>
       </w:r>
@@ -4500,7 +4471,16 @@
         <w:t>The player is able to move the weight up and down within a certain range to change how much force the character is launched with.</w:t>
       </w:r>
       <w:r>
-        <w:t xml:space="preserve"> The weight is then dropped _SPECIFY HOW_ onto the See-Saw and the character is launched accordingly.</w:t>
+        <w:t xml:space="preserve"> The weight is then dropped </w:t>
+      </w:r>
+      <w:r>
+        <w:rPr>
+          <w:highlight w:val="darkGreen"/>
+        </w:rPr>
+        <w:t>_SPECIFY HOW_</w:t>
+      </w:r>
+      <w:r>
+        <w:t xml:space="preserve"> onto the See-Saw and the character is launched accordingly.</w:t>
       </w:r>
     </w:p>
     <w:p>
@@ -4511,9 +4491,9 @@
           <w:numId w:val="3"/>
         </w:numPr>
       </w:pPr>
-      <w:bookmarkStart w:id="12" w:name="_Toc286220705"/>
-      <w:r>
-        <w:t>Characters</w:t>
+      <w:bookmarkStart w:id="12" w:name="_Toc286697271"/>
+      <w:r>
+        <w:t>Character</w:t>
       </w:r>
       <w:bookmarkEnd w:id="12"/>
     </w:p>
@@ -4522,10 +4502,25 @@
         <w:ind w:left="720"/>
       </w:pPr>
       <w:r>
-        <w:t xml:space="preserve">Characters are launched from the See-Saw </w:t>
-      </w:r>
-      <w:r>
-        <w:t>in an attempt to get them to the next checkpoint or the end goal of the level.</w:t>
+        <w:t>Your character</w:t>
+      </w:r>
+      <w:r>
+        <w:t xml:space="preserve"> </w:t>
+      </w:r>
+      <w:r>
+        <w:t>is</w:t>
+      </w:r>
+      <w:r>
+        <w:t xml:space="preserve"> launched from the See-Saw </w:t>
+      </w:r>
+      <w:r>
+        <w:t xml:space="preserve">in an attempt to get </w:t>
+      </w:r>
+      <w:r>
+        <w:t>him</w:t>
+      </w:r>
+      <w:r>
+        <w:t xml:space="preserve"> to the next checkpoint or the end goal of the level.</w:t>
       </w:r>
     </w:p>
     <w:p>
@@ -4533,10 +4528,49 @@
         <w:ind w:left="720"/>
       </w:pPr>
       <w:r>
-        <w:t>Characters can have different “abilities” and/or properties. For example, some characters may be heavier and won’t be able to be launched as far (a property). Other characters may be able to fly for a short amount of time after they’re launched (ability).</w:t>
-      </w:r>
-      <w:r>
-        <w:t xml:space="preserve"> These abilities will be able to be controlled by the player as they are moving _SPECIFY_HOW_.</w:t>
+        <w:rPr>
+          <w:highlight w:val="yellow"/>
+        </w:rPr>
+        <w:t>Your character</w:t>
+      </w:r>
+      <w:r>
+        <w:rPr>
+          <w:highlight w:val="yellow"/>
+        </w:rPr>
+        <w:t xml:space="preserve"> can </w:t>
+      </w:r>
+      <w:r>
+        <w:rPr>
+          <w:highlight w:val="yellow"/>
+        </w:rPr>
+        <w:t xml:space="preserve">gain </w:t>
+      </w:r>
+      <w:r>
+        <w:rPr>
+          <w:highlight w:val="yellow"/>
+        </w:rPr>
+        <w:t xml:space="preserve">different </w:t>
+      </w:r>
+      <w:r>
+        <w:rPr>
+          <w:highlight w:val="yellow"/>
+        </w:rPr>
+        <w:t xml:space="preserve">upgrades </w:t>
+      </w:r>
+      <w:r>
+        <w:rPr>
+          <w:highlight w:val="yellow"/>
+        </w:rPr>
+        <w:t>throughout the game as you finish levels.</w:t>
+      </w:r>
+      <w:r>
+        <w:rPr>
+          <w:highlight w:val="yellow"/>
+        </w:rPr>
+        <w:t xml:space="preserve"> These upgrades will provide your character with the ability to perform new actions and utilize more of his surroundings to get to the next goal. These upgrades will be visually shown on your character by corresponding meshes becoming visible or perhaps a different texture.</w:t>
+      </w:r>
+      <w:r>
+        <w:t xml:space="preserve"> RSJ</w:t>
       </w:r>
     </w:p>
     <w:p>
@@ -4544,7 +4578,10 @@
         <w:ind w:left="720"/>
       </w:pPr>
       <w:r>
-        <w:t>Different characters can be obtained throughout the game as you finish levels.</w:t>
+        <w:rPr>
+          <w:highlight w:val="darkGreen"/>
+        </w:rPr>
+        <w:t>_DESCRIBE CHARACTER IN DETAIL_</w:t>
       </w:r>
       <w:r>
         <w:br w:type="page"/>
@@ -4558,7 +4595,7 @@
           <w:numId w:val="2"/>
         </w:numPr>
       </w:pPr>
-      <w:bookmarkStart w:id="13" w:name="_Toc286220706"/>
+      <w:bookmarkStart w:id="13" w:name="_Toc286697272"/>
       <w:r>
         <w:lastRenderedPageBreak/>
         <w:t>Features</w:t>
@@ -4569,7 +4606,7 @@
       <w:pPr>
         <w:pStyle w:val="Heading2"/>
       </w:pPr>
-      <w:bookmarkStart w:id="14" w:name="_Toc286220707"/>
+      <w:bookmarkStart w:id="14" w:name="_Toc286697273"/>
       <w:r>
         <w:t>Overview</w:t>
       </w:r>
@@ -4587,7 +4624,7 @@
       <w:pPr>
         <w:pStyle w:val="Heading2"/>
       </w:pPr>
-      <w:bookmarkStart w:id="15" w:name="_Toc286220708"/>
+      <w:bookmarkStart w:id="15" w:name="_Toc286697274"/>
       <w:r>
         <w:t>Star Award System</w:t>
       </w:r>
@@ -4598,23 +4635,92 @@
         <w:rPr>
           <w:highlight w:val="yellow"/>
         </w:rPr>
-        <w:t xml:space="preserve">At the completion of each level the player will be awarded one, two, or three stars depending on their performance _DEFINE_. These stars will allow the player to receive special unlocked characters which have increasingly better </w:t>
-      </w:r>
-      <w:r>
-        <w:rPr>
-          <w:highlight w:val="yellow"/>
-        </w:rPr>
-        <w:t>abilities the more stars that are obtained.</w:t>
-      </w:r>
-      <w:r>
+        <w:t xml:space="preserve">At the completion of each level the player will be awarded one, two, or three stars depending on their performance </w:t>
+      </w:r>
+      <w:r>
+        <w:rPr>
+          <w:highlight w:val="darkGreen"/>
+        </w:rPr>
+        <w:t xml:space="preserve">_DEFINE_. </w:t>
+      </w:r>
+      <w:r>
+        <w:rPr>
+          <w:highlight w:val="yellow"/>
+        </w:rPr>
+        <w:t xml:space="preserve">These stars will allow the player to receive special unlocked </w:t>
+      </w:r>
+      <w:r>
+        <w:rPr>
+          <w:highlight w:val="yellow"/>
+        </w:rPr>
+        <w:t>abilities</w:t>
+      </w:r>
+      <w:r>
+        <w:rPr>
+          <w:highlight w:val="yellow"/>
+        </w:rPr>
+        <w:t xml:space="preserve"> which </w:t>
+      </w:r>
+      <w:r>
+        <w:rPr>
+          <w:highlight w:val="yellow"/>
+        </w:rPr>
+        <w:t xml:space="preserve">improve the </w:t>
+      </w:r>
+      <w:r>
+        <w:rPr>
+          <w:highlight w:val="yellow"/>
+        </w:rPr>
+        <w:t>more stars</w:t>
+      </w:r>
+      <w:r>
+        <w:rPr>
+          <w:highlight w:val="yellow"/>
+        </w:rPr>
+        <w:t>/parts</w:t>
+      </w:r>
+      <w:r>
+        <w:rPr>
+          <w:highlight w:val="yellow"/>
+        </w:rPr>
+        <w:t xml:space="preserve"> th</w:t>
+      </w:r>
+      <w:r>
+        <w:rPr>
+          <w:highlight w:val="yellow"/>
+        </w:rPr>
+        <w:t>ey</w:t>
+      </w:r>
+      <w:r>
+        <w:rPr>
+          <w:highlight w:val="yellow"/>
+        </w:rPr>
         <w:t xml:space="preserve"> </w:t>
       </w:r>
+      <w:r>
+        <w:rPr>
+          <w:highlight w:val="yellow"/>
+        </w:rPr>
+        <w:t>obtain</w:t>
+      </w:r>
+      <w:r>
+        <w:rPr>
+          <w:highlight w:val="yellow"/>
+        </w:rPr>
+        <w:t>.</w:t>
+      </w:r>
+      <w:r>
+        <w:t xml:space="preserve"> RSJ</w:t>
+      </w:r>
+      <w:r>
+        <w:t xml:space="preserve"> </w:t>
+      </w:r>
     </w:p>
     <w:p>
       <w:pPr>
         <w:pStyle w:val="Heading2"/>
       </w:pPr>
-      <w:bookmarkStart w:id="16" w:name="_Toc286220709"/>
+      <w:bookmarkStart w:id="16" w:name="_Toc286697275"/>
       <w:r>
         <w:t>Level Editor</w:t>
       </w:r>
@@ -4624,7 +4730,7 @@
       <w:pPr>
         <w:pStyle w:val="Heading2"/>
       </w:pPr>
-      <w:bookmarkStart w:id="17" w:name="_Toc286220710"/>
+      <w:bookmarkStart w:id="17" w:name="_Toc286697276"/>
       <w:r>
         <w:t>Ragdoll Physics</w:t>
       </w:r>
@@ -4646,7 +4752,7 @@
           <w:numId w:val="2"/>
         </w:numPr>
       </w:pPr>
-      <w:bookmarkStart w:id="18" w:name="_Toc286220711"/>
+      <w:bookmarkStart w:id="18" w:name="_Toc286697277"/>
       <w:r>
         <w:lastRenderedPageBreak/>
         <w:t>Worlds</w:t>
@@ -4657,7 +4763,7 @@
       <w:pPr>
         <w:pStyle w:val="Heading2"/>
       </w:pPr>
-      <w:bookmarkStart w:id="19" w:name="_Toc286220712"/>
+      <w:bookmarkStart w:id="19" w:name="_Toc286697278"/>
       <w:r>
         <w:t>Overview</w:t>
       </w:r>
@@ -4668,14 +4774,29 @@
         <w:rPr>
           <w:highlight w:val="yellow"/>
         </w:rPr>
-        <w:t>Each world is described with a general feel, art-style, and the types of objects used &amp; introduced in it. Each world consists of ten levels. Once a world is complete, the next world is “unlocked” along with a special character(s) depending on how well the player did on each level.</w:t>
+        <w:t xml:space="preserve">Each world is described with a general feel, art-style, and the types of objects used &amp; introduced in it. Each world consists of ten levels. Once a world is complete, the next world is </w:t>
+      </w:r>
+      <w:r>
+        <w:rPr>
+          <w:highlight w:val="yellow"/>
+        </w:rPr>
+        <w:t>“unlocked” along with a special ability/abilities</w:t>
+      </w:r>
+      <w:r>
+        <w:rPr>
+          <w:highlight w:val="yellow"/>
+        </w:rPr>
+        <w:t xml:space="preserve"> depending on how well the player did on each level.</w:t>
+      </w:r>
+      <w:r>
+        <w:t xml:space="preserve"> RSJ</w:t>
       </w:r>
     </w:p>
     <w:p>
       <w:pPr>
         <w:pStyle w:val="Heading2"/>
       </w:pPr>
-      <w:bookmarkStart w:id="20" w:name="_Toc286220713"/>
+      <w:bookmarkStart w:id="20" w:name="_Toc286697279"/>
       <w:r>
         <w:t>World One</w:t>
       </w:r>
@@ -4685,7 +4806,7 @@
       <w:pPr>
         <w:pStyle w:val="Heading2"/>
       </w:pPr>
-      <w:bookmarkStart w:id="21" w:name="_Toc286220714"/>
+      <w:bookmarkStart w:id="21" w:name="_Toc286697280"/>
       <w:r>
         <w:t>World Two</w:t>
       </w:r>
@@ -4695,7 +4816,7 @@
       <w:pPr>
         <w:pStyle w:val="Heading2"/>
       </w:pPr>
-      <w:bookmarkStart w:id="22" w:name="_Toc286220715"/>
+      <w:bookmarkStart w:id="22" w:name="_Toc286697281"/>
       <w:r>
         <w:t>World Three</w:t>
       </w:r>
@@ -4705,7 +4826,7 @@
       <w:pPr>
         <w:pStyle w:val="Heading2"/>
       </w:pPr>
-      <w:bookmarkStart w:id="23" w:name="_Toc286220716"/>
+      <w:bookmarkStart w:id="23" w:name="_Toc286697282"/>
       <w:r>
         <w:t>World Four</w:t>
       </w:r>
@@ -4722,7 +4843,7 @@
           <w:numId w:val="2"/>
         </w:numPr>
       </w:pPr>
-      <w:bookmarkStart w:id="24" w:name="_Toc286220717"/>
+      <w:bookmarkStart w:id="24" w:name="_Toc286697283"/>
       <w:r>
         <w:lastRenderedPageBreak/>
         <w:t>Levels</w:t>
@@ -4733,41 +4854,34 @@
       <w:pPr>
         <w:pStyle w:val="Heading2"/>
       </w:pPr>
-      <w:bookmarkStart w:id="25" w:name="_Toc286220718"/>
+      <w:bookmarkStart w:id="25" w:name="_Toc286697284"/>
       <w:r>
         <w:t>Overview</w:t>
       </w:r>
       <w:bookmarkEnd w:id="25"/>
     </w:p>
     <w:p>
-      <w:proofErr w:type="gramStart"/>
-      <w:r>
-        <w:rPr>
-          <w:highlight w:val="yellow"/>
-        </w:rPr>
-        <w:t>Describes the details of each level separated by worlds.</w:t>
-      </w:r>
-      <w:proofErr w:type="gramEnd"/>
-      <w:r>
-        <w:rPr>
-          <w:highlight w:val="yellow"/>
-        </w:rPr>
-        <w:t xml:space="preserve"> Each level could have a name, or it could just be Mario-style??? </w:t>
-      </w:r>
-      <w:proofErr w:type="gramStart"/>
-      <w:r>
-        <w:rPr>
-          <w:highlight w:val="yellow"/>
-        </w:rPr>
-        <w:t>– 1-1, 1-2, 1-3, etc.</w:t>
-      </w:r>
-      <w:proofErr w:type="gramEnd"/>
+      <w:r>
+        <w:rPr>
+          <w:highlight w:val="yellow"/>
+        </w:rPr>
+        <w:t xml:space="preserve">Describes the details of each level separated by worlds. </w:t>
+      </w:r>
+      <w:r>
+        <w:rPr>
+          <w:highlight w:val="darkGreen"/>
+        </w:rPr>
+        <w:t>Each level could have a name, or it could just be Mario-style??? – 1-1, 1-2, 1-3, etc.</w:t>
+      </w:r>
+      <w:r>
+        <w:t xml:space="preserve"> RSJ</w:t>
+      </w:r>
     </w:p>
     <w:p>
       <w:pPr>
         <w:pStyle w:val="Heading2"/>
       </w:pPr>
-      <w:bookmarkStart w:id="26" w:name="_Toc286220719"/>
+      <w:bookmarkStart w:id="26" w:name="_Toc286697285"/>
       <w:r>
         <w:t>World One</w:t>
       </w:r>
@@ -4781,13 +4895,13 @@
           <w:numId w:val="10"/>
         </w:numPr>
         <w:rPr>
-          <w:highlight w:val="yellow"/>
-        </w:rPr>
-      </w:pPr>
-      <w:bookmarkStart w:id="27" w:name="_Toc286220720"/>
-      <w:r>
-        <w:rPr>
-          <w:highlight w:val="yellow"/>
+          <w:highlight w:val="darkGreen"/>
+        </w:rPr>
+      </w:pPr>
+      <w:bookmarkStart w:id="27" w:name="_Toc286697286"/>
+      <w:r>
+        <w:rPr>
+          <w:highlight w:val="darkGreen"/>
         </w:rPr>
         <w:t>Intro</w:t>
       </w:r>
@@ -4801,13 +4915,13 @@
           <w:numId w:val="10"/>
         </w:numPr>
         <w:rPr>
-          <w:highlight w:val="yellow"/>
-        </w:rPr>
-      </w:pPr>
-      <w:bookmarkStart w:id="28" w:name="_Toc286220721"/>
-      <w:r>
-        <w:rPr>
-          <w:highlight w:val="yellow"/>
+          <w:highlight w:val="darkGreen"/>
+        </w:rPr>
+      </w:pPr>
+      <w:bookmarkStart w:id="28" w:name="_Toc286697287"/>
+      <w:r>
+        <w:rPr>
+          <w:highlight w:val="darkGreen"/>
         </w:rPr>
         <w:t>Field of Grass</w:t>
       </w:r>
@@ -4821,13 +4935,13 @@
           <w:numId w:val="10"/>
         </w:numPr>
         <w:rPr>
-          <w:highlight w:val="yellow"/>
-        </w:rPr>
-      </w:pPr>
-      <w:bookmarkStart w:id="29" w:name="_Toc286220722"/>
-      <w:r>
-        <w:rPr>
-          <w:highlight w:val="yellow"/>
+          <w:highlight w:val="darkGreen"/>
+        </w:rPr>
+      </w:pPr>
+      <w:bookmarkStart w:id="29" w:name="_Toc286697288"/>
+      <w:r>
+        <w:rPr>
+          <w:highlight w:val="darkGreen"/>
         </w:rPr>
         <w:t>Name of Level Three</w:t>
       </w:r>
@@ -4841,13 +4955,13 @@
           <w:numId w:val="10"/>
         </w:numPr>
         <w:rPr>
-          <w:highlight w:val="yellow"/>
-        </w:rPr>
-      </w:pPr>
-      <w:bookmarkStart w:id="30" w:name="_Toc286220723"/>
-      <w:r>
-        <w:rPr>
-          <w:highlight w:val="yellow"/>
+          <w:highlight w:val="darkGreen"/>
+        </w:rPr>
+      </w:pPr>
+      <w:bookmarkStart w:id="30" w:name="_Toc286697289"/>
+      <w:r>
+        <w:rPr>
+          <w:highlight w:val="darkGreen"/>
         </w:rPr>
         <w:t>Name of Level Four</w:t>
       </w:r>
@@ -4861,13 +4975,13 @@
           <w:numId w:val="10"/>
         </w:numPr>
         <w:rPr>
-          <w:highlight w:val="yellow"/>
-        </w:rPr>
-      </w:pPr>
-      <w:bookmarkStart w:id="31" w:name="_Toc286220724"/>
-      <w:r>
-        <w:rPr>
-          <w:highlight w:val="yellow"/>
+          <w:highlight w:val="darkGreen"/>
+        </w:rPr>
+      </w:pPr>
+      <w:bookmarkStart w:id="31" w:name="_Toc286697290"/>
+      <w:r>
+        <w:rPr>
+          <w:highlight w:val="darkGreen"/>
         </w:rPr>
         <w:t>Name of Level Five</w:t>
       </w:r>
@@ -4881,13 +4995,13 @@
           <w:numId w:val="10"/>
         </w:numPr>
         <w:rPr>
-          <w:highlight w:val="yellow"/>
-        </w:rPr>
-      </w:pPr>
-      <w:bookmarkStart w:id="32" w:name="_Toc286220725"/>
-      <w:r>
-        <w:rPr>
-          <w:highlight w:val="yellow"/>
+          <w:highlight w:val="darkGreen"/>
+        </w:rPr>
+      </w:pPr>
+      <w:bookmarkStart w:id="32" w:name="_Toc286697291"/>
+      <w:r>
+        <w:rPr>
+          <w:highlight w:val="darkGreen"/>
         </w:rPr>
         <w:t>Name of Level Six</w:t>
       </w:r>
@@ -4901,13 +5015,13 @@
           <w:numId w:val="10"/>
         </w:numPr>
         <w:rPr>
-          <w:highlight w:val="yellow"/>
-        </w:rPr>
-      </w:pPr>
-      <w:bookmarkStart w:id="33" w:name="_Toc286220726"/>
-      <w:r>
-        <w:rPr>
-          <w:highlight w:val="yellow"/>
+          <w:highlight w:val="darkGreen"/>
+        </w:rPr>
+      </w:pPr>
+      <w:bookmarkStart w:id="33" w:name="_Toc286697292"/>
+      <w:r>
+        <w:rPr>
+          <w:highlight w:val="darkGreen"/>
         </w:rPr>
         <w:t>Name of Level Seven</w:t>
       </w:r>
@@ -4921,13 +5035,13 @@
           <w:numId w:val="10"/>
         </w:numPr>
         <w:rPr>
-          <w:highlight w:val="yellow"/>
-        </w:rPr>
-      </w:pPr>
-      <w:bookmarkStart w:id="34" w:name="_Toc286220727"/>
-      <w:r>
-        <w:rPr>
-          <w:highlight w:val="yellow"/>
+          <w:highlight w:val="darkGreen"/>
+        </w:rPr>
+      </w:pPr>
+      <w:bookmarkStart w:id="34" w:name="_Toc286697293"/>
+      <w:r>
+        <w:rPr>
+          <w:highlight w:val="darkGreen"/>
         </w:rPr>
         <w:t>Name of Level Eight</w:t>
       </w:r>
@@ -4941,13 +5055,13 @@
           <w:numId w:val="10"/>
         </w:numPr>
         <w:rPr>
-          <w:highlight w:val="yellow"/>
-        </w:rPr>
-      </w:pPr>
-      <w:bookmarkStart w:id="35" w:name="_Toc286220728"/>
-      <w:r>
-        <w:rPr>
-          <w:highlight w:val="yellow"/>
+          <w:highlight w:val="darkGreen"/>
+        </w:rPr>
+      </w:pPr>
+      <w:bookmarkStart w:id="35" w:name="_Toc286697294"/>
+      <w:r>
+        <w:rPr>
+          <w:highlight w:val="darkGreen"/>
         </w:rPr>
         <w:t>Name of Level Nine</w:t>
       </w:r>
@@ -4961,13 +5075,13 @@
           <w:numId w:val="10"/>
         </w:numPr>
         <w:rPr>
-          <w:highlight w:val="yellow"/>
-        </w:rPr>
-      </w:pPr>
-      <w:bookmarkStart w:id="36" w:name="_Toc286220729"/>
-      <w:r>
-        <w:rPr>
-          <w:highlight w:val="yellow"/>
+          <w:highlight w:val="darkGreen"/>
+        </w:rPr>
+      </w:pPr>
+      <w:bookmarkStart w:id="36" w:name="_Toc286697295"/>
+      <w:r>
+        <w:rPr>
+          <w:highlight w:val="darkGreen"/>
         </w:rPr>
         <w:t>Name of Level Ten</w:t>
       </w:r>
@@ -4977,7 +5091,7 @@
       <w:pPr>
         <w:pStyle w:val="Heading2"/>
       </w:pPr>
-      <w:bookmarkStart w:id="37" w:name="_Toc286220730"/>
+      <w:bookmarkStart w:id="37" w:name="_Toc286697296"/>
       <w:r>
         <w:t>World Two</w:t>
       </w:r>
@@ -4987,7 +5101,7 @@
       <w:pPr>
         <w:pStyle w:val="Heading2"/>
       </w:pPr>
-      <w:bookmarkStart w:id="38" w:name="_Toc286220731"/>
+      <w:bookmarkStart w:id="38" w:name="_Toc286697297"/>
       <w:r>
         <w:t>World Three</w:t>
       </w:r>
@@ -4997,7 +5111,7 @@
       <w:pPr>
         <w:pStyle w:val="Heading2"/>
       </w:pPr>
-      <w:bookmarkStart w:id="39" w:name="_Toc286220732"/>
+      <w:bookmarkStart w:id="39" w:name="_Toc286697298"/>
       <w:r>
         <w:t>World Four</w:t>
       </w:r>
@@ -5014,7 +5128,7 @@
           <w:numId w:val="2"/>
         </w:numPr>
       </w:pPr>
-      <w:bookmarkStart w:id="40" w:name="_Toc286220733"/>
+      <w:bookmarkStart w:id="40" w:name="_Toc286697299"/>
       <w:r>
         <w:lastRenderedPageBreak/>
         <w:t>Objects</w:t>
@@ -5025,7 +5139,7 @@
       <w:pPr>
         <w:pStyle w:val="Heading2"/>
       </w:pPr>
-      <w:bookmarkStart w:id="41" w:name="_Toc286220734"/>
+      <w:bookmarkStart w:id="41" w:name="_Toc286697300"/>
       <w:r>
         <w:t>Overview</w:t>
       </w:r>
@@ -5056,7 +5170,7 @@
           <w:highlight w:val="yellow"/>
         </w:rPr>
       </w:pPr>
-      <w:bookmarkStart w:id="42" w:name="_Toc286220735"/>
+      <w:bookmarkStart w:id="42" w:name="_Toc286697301"/>
       <w:r>
         <w:rPr>
           <w:highlight w:val="yellow"/>
@@ -5129,7 +5243,21 @@
           <w:highlight w:val="yellow"/>
         </w:rPr>
         <w:tab/>
-        <w:t xml:space="preserve">          Get stabbed threw body and stick to spikes with blood splatter.</w:t>
+        <w:t xml:space="preserve">          Get stabbed threw body and stick to spikes with </w:t>
+      </w:r>
+      <w:r>
+        <w:rPr>
+          <w:color w:val="000000" w:themeColor="text1"/>
+          <w:highlight w:val="darkGreen"/>
+        </w:rPr>
+        <w:t>blood splatter</w:t>
+      </w:r>
+      <w:r>
+        <w:rPr>
+          <w:color w:val="000000" w:themeColor="text1"/>
+          <w:highlight w:val="yellow"/>
+        </w:rPr>
+        <w:t>.</w:t>
       </w:r>
     </w:p>
     <w:p>
@@ -5137,7 +5265,7 @@
         <w:pStyle w:val="ListParagraph"/>
         <w:ind w:left="1440"/>
         <w:rPr>
-          <w:color w:val="000000" w:themeColor="text1"/>
+          <w:color w:val="FF0000"/>
           <w:highlight w:val="yellow"/>
         </w:rPr>
       </w:pPr>
@@ -5148,6 +5276,26 @@
         </w:rPr>
         <w:tab/>
         <w:t>Jump Off – accelerate at an upwards 45 degree angle in the opposite direction.</w:t>
+      </w:r>
+      <w:r>
+        <w:rPr>
+          <w:color w:val="000000" w:themeColor="text1"/>
+          <w:highlight w:val="yellow"/>
+        </w:rPr>
+        <w:t xml:space="preserve"> </w:t>
+      </w:r>
+      <w:r>
+        <w:rPr>
+          <w:color w:val="000000" w:themeColor="text1"/>
+          <w:highlight w:val="darkGreen"/>
+        </w:rPr>
+        <w:t>How will animations work when going from ragdoll to an animation?</w:t>
+      </w:r>
+      <w:r>
+        <w:rPr>
+          <w:color w:val="000000" w:themeColor="text1"/>
+        </w:rPr>
+        <w:t xml:space="preserve"> RSJ</w:t>
       </w:r>
     </w:p>
     <w:p>
@@ -5171,7 +5319,7 @@
           <w:highlight w:val="yellow"/>
         </w:rPr>
       </w:pPr>
-      <w:bookmarkStart w:id="43" w:name="_Toc286220736"/>
+      <w:bookmarkStart w:id="43" w:name="_Toc286697302"/>
       <w:r>
         <w:rPr>
           <w:highlight w:val="yellow"/>
@@ -5259,6 +5407,13 @@
         </w:rPr>
         <w:tab/>
         <w:t>Jump – Gain extra acceleration and distance using ragdoll physics, gravity and dynamics</w:t>
+      </w:r>
+      <w:r>
+        <w:rPr>
+          <w:color w:val="000000" w:themeColor="text1"/>
+          <w:highlight w:val="yellow"/>
+        </w:rPr>
+        <w:t xml:space="preserve"> RSJ</w:t>
       </w:r>
     </w:p>
     <w:p>
@@ -5282,7 +5437,7 @@
           <w:highlight w:val="yellow"/>
         </w:rPr>
       </w:pPr>
-      <w:bookmarkStart w:id="44" w:name="_Toc286220737"/>
+      <w:bookmarkStart w:id="44" w:name="_Toc286697303"/>
       <w:r>
         <w:rPr>
           <w:highlight w:val="yellow"/>
@@ -5305,23 +5460,28 @@
           <w:color w:val="000000" w:themeColor="text1"/>
           <w:highlight w:val="yellow"/>
         </w:rPr>
-        <w:t xml:space="preserve">Character will automatically </w:t>
-      </w:r>
-      <w:proofErr w:type="gramStart"/>
+        <w:t xml:space="preserve">Character will automatically Grab onto the rope and swing until the </w:t>
+      </w:r>
       <w:r>
         <w:rPr>
           <w:color w:val="000000" w:themeColor="text1"/>
-          <w:highlight w:val="yellow"/>
-        </w:rPr>
-        <w:t>Grab</w:t>
-      </w:r>
-      <w:proofErr w:type="gramEnd"/>
+          <w:highlight w:val="darkGreen"/>
+        </w:rPr>
+        <w:t>Player Releases</w:t>
+      </w:r>
       <w:r>
         <w:rPr>
           <w:color w:val="000000" w:themeColor="text1"/>
           <w:highlight w:val="yellow"/>
         </w:rPr>
-        <w:t xml:space="preserve"> onto the rope and swing until the Player Releases the character from the rope forward through the level.</w:t>
+        <w:t xml:space="preserve"> the character from the rope forward through the level.</w:t>
+      </w:r>
+      <w:r>
+        <w:rPr>
+          <w:color w:val="000000" w:themeColor="text1"/>
+          <w:highlight w:val="yellow"/>
+        </w:rPr>
+        <w:t xml:space="preserve"> RSJ</w:t>
       </w:r>
     </w:p>
     <w:p>
@@ -5345,7 +5505,7 @@
           <w:highlight w:val="yellow"/>
         </w:rPr>
       </w:pPr>
-      <w:bookmarkStart w:id="45" w:name="_Toc286220738"/>
+      <w:bookmarkStart w:id="45" w:name="_Toc286697304"/>
       <w:r>
         <w:rPr>
           <w:highlight w:val="yellow"/>
@@ -5368,7 +5528,28 @@
           <w:color w:val="000000" w:themeColor="text1"/>
           <w:highlight w:val="yellow"/>
         </w:rPr>
-        <w:t>Any interaction with this object will cause instant death to the character causing a drop in lives. The character will get stabbed threw the body and stick to the spikes with blood splatter.</w:t>
+        <w:t xml:space="preserve">Any interaction with this object will cause instant death to the character causing a drop in lives. The character will get stabbed threw the body and stick to the spikes with </w:t>
+      </w:r>
+      <w:r>
+        <w:rPr>
+          <w:color w:val="000000" w:themeColor="text1"/>
+          <w:highlight w:val="darkGreen"/>
+        </w:rPr>
+        <w:t>blood splatter</w:t>
+      </w:r>
+      <w:r>
+        <w:rPr>
+          <w:color w:val="000000" w:themeColor="text1"/>
+          <w:highlight w:val="yellow"/>
+        </w:rPr>
+        <w:t>.</w:t>
+      </w:r>
+      <w:r>
+        <w:rPr>
+          <w:color w:val="000000" w:themeColor="text1"/>
+          <w:highlight w:val="yellow"/>
+        </w:rPr>
+        <w:t xml:space="preserve"> RSJ</w:t>
       </w:r>
     </w:p>
     <w:p>
@@ -5392,7 +5573,7 @@
           <w:highlight w:val="yellow"/>
         </w:rPr>
       </w:pPr>
-      <w:bookmarkStart w:id="46" w:name="_Toc286220739"/>
+      <w:bookmarkStart w:id="46" w:name="_Toc286697305"/>
       <w:r>
         <w:rPr>
           <w:highlight w:val="yellow"/>
@@ -5416,6 +5597,13 @@
           <w:highlight w:val="yellow"/>
         </w:rPr>
         <w:t>Any interaction with this object will cause instant death to the character causing a drop in lives. The character will smack the surface and gradually sink to the bottom of the pool.</w:t>
+      </w:r>
+      <w:r>
+        <w:rPr>
+          <w:color w:val="000000" w:themeColor="text1"/>
+          <w:highlight w:val="yellow"/>
+        </w:rPr>
+        <w:t xml:space="preserve"> RSJ</w:t>
       </w:r>
     </w:p>
     <w:p>
@@ -5439,7 +5627,7 @@
           <w:highlight w:val="yellow"/>
         </w:rPr>
       </w:pPr>
-      <w:bookmarkStart w:id="47" w:name="_Toc286220740"/>
+      <w:bookmarkStart w:id="47" w:name="_Toc286697306"/>
       <w:r>
         <w:rPr>
           <w:highlight w:val="yellow"/>
@@ -5462,7 +5650,27 @@
           <w:color w:val="000000" w:themeColor="text1"/>
           <w:highlight w:val="yellow"/>
         </w:rPr>
-        <w:t>Any interaction with this object will cause instant death to the character causing a drop in lives. The character will smack the surface causing the (green) pool of acid to bubble, the characters flesh to dissolve and his skeleton to pop back up on the surface.</w:t>
+        <w:t xml:space="preserve">Any interaction with this object will cause instant death to the character causing a drop in lives. The character will smack the surface causing the (green) pool of acid to bubble, </w:t>
+      </w:r>
+      <w:r>
+        <w:rPr>
+          <w:color w:val="000000" w:themeColor="text1"/>
+          <w:highlight w:val="darkGreen"/>
+        </w:rPr>
+        <w:t>the characters flesh to dissolve and his skeleton to pop back up on the surface</w:t>
+      </w:r>
+      <w:r>
+        <w:rPr>
+          <w:color w:val="000000" w:themeColor="text1"/>
+          <w:highlight w:val="yellow"/>
+        </w:rPr>
+        <w:t>.</w:t>
+      </w:r>
+      <w:r>
+        <w:rPr>
+          <w:color w:val="000000" w:themeColor="text1"/>
+        </w:rPr>
+        <w:t xml:space="preserve"> RSJ</w:t>
       </w:r>
     </w:p>
     <w:p>
@@ -5502,28 +5710,132 @@
           <w:numId w:val="2"/>
         </w:numPr>
       </w:pPr>
-      <w:bookmarkStart w:id="48" w:name="_Toc286220741"/>
+      <w:bookmarkStart w:id="48" w:name="_Toc286697307"/>
       <w:r>
         <w:lastRenderedPageBreak/>
         <w:t>Character</w:t>
       </w:r>
-      <w:r>
-        <w:t>s</w:t>
-      </w:r>
       <w:bookmarkEnd w:id="48"/>
     </w:p>
     <w:p>
       <w:pPr>
         <w:pStyle w:val="Heading2"/>
       </w:pPr>
-      <w:bookmarkStart w:id="49" w:name="_Toc286220742"/>
+      <w:bookmarkStart w:id="49" w:name="_Toc286697308"/>
       <w:r>
         <w:t>Overview</w:t>
       </w:r>
       <w:bookmarkEnd w:id="49"/>
     </w:p>
-    <w:p/>
-    <w:p/>
+    <w:p>
+      <w:pPr>
+        <w:pStyle w:val="Heading2"/>
+      </w:pPr>
+      <w:r>
+        <w:t>Actions</w:t>
+      </w:r>
+    </w:p>
+    <w:p>
+      <w:r>
+        <w:rPr>
+          <w:highlight w:val="yellow"/>
+        </w:rPr>
+        <w:t>These are things the character can perform, whether through user input or automatically.</w:t>
+      </w:r>
+      <w:r>
+        <w:t xml:space="preserve"> They have to do with interactions that can occur with the game world – objects and regular ground/walls.</w:t>
+      </w:r>
+    </w:p>
+    <w:p>
+      <w:pPr>
+        <w:pStyle w:val="Heading3"/>
+        <w:numPr>
+          <w:ilvl w:val="0"/>
+          <w:numId w:val="11"/>
+        </w:numPr>
+        <w:rPr>
+          <w:highlight w:val="darkGreen"/>
+        </w:rPr>
+      </w:pPr>
+      <w:r>
+        <w:rPr>
+          <w:highlight w:val="darkGreen"/>
+        </w:rPr>
+        <w:t>Wall Jump</w:t>
+      </w:r>
+    </w:p>
+    <w:p>
+      <w:pPr>
+        <w:pStyle w:val="Heading3"/>
+        <w:numPr>
+          <w:ilvl w:val="0"/>
+          <w:numId w:val="11"/>
+        </w:numPr>
+        <w:rPr>
+          <w:highlight w:val="darkGreen"/>
+        </w:rPr>
+      </w:pPr>
+      <w:r>
+        <w:rPr>
+          <w:highlight w:val="darkGreen"/>
+        </w:rPr>
+        <w:t>Jump</w:t>
+      </w:r>
+    </w:p>
+    <w:p>
+      <w:pPr>
+        <w:pStyle w:val="Heading3"/>
+        <w:numPr>
+          <w:ilvl w:val="0"/>
+          <w:numId w:val="11"/>
+        </w:numPr>
+        <w:rPr>
+          <w:highlight w:val="darkGreen"/>
+        </w:rPr>
+      </w:pPr>
+      <w:r>
+        <w:rPr>
+          <w:highlight w:val="darkGreen"/>
+        </w:rPr>
+        <w:t>Grab Rope</w:t>
+      </w:r>
+    </w:p>
+    <w:p>
+      <w:pPr>
+        <w:pStyle w:val="Heading3"/>
+        <w:numPr>
+          <w:ilvl w:val="0"/>
+          <w:numId w:val="11"/>
+        </w:numPr>
+        <w:rPr>
+          <w:highlight w:val="darkGreen"/>
+        </w:rPr>
+      </w:pPr>
+      <w:r>
+        <w:rPr>
+          <w:highlight w:val="darkGreen"/>
+        </w:rPr>
+        <w:t>Release Rope</w:t>
+      </w:r>
+    </w:p>
+    <w:p>
+      <w:pPr>
+        <w:pStyle w:val="Heading3"/>
+        <w:numPr>
+          <w:ilvl w:val="0"/>
+          <w:numId w:val="11"/>
+        </w:numPr>
+        <w:rPr>
+          <w:highlight w:val="darkGreen"/>
+        </w:rPr>
+      </w:pPr>
+      <w:r>
+        <w:rPr>
+          <w:highlight w:val="darkGreen"/>
+        </w:rPr>
+        <w:t>Bounce</w:t>
+      </w:r>
+    </w:p>
     <w:p/>
     <w:p/>
     <w:p/>
@@ -5553,7 +5865,7 @@
 
 <file path=word/endnotes.xml><?xml version="1.0" encoding="utf-8"?>
 <w:endnotes xmlns:ve="http://schemas.openxmlformats.org/markup-compatibility/2006" xmlns:o="urn:schemas-microsoft-com:office:office" xmlns:r="http://schemas.openxmlformats.org/officeDocument/2006/relationships" xmlns:m="http://schemas.openxmlformats.org/officeDocument/2006/math" xmlns:v="urn:schemas-microsoft-com:vml" xmlns:wp="http://schemas.openxmlformats.org/drawingml/2006/wordprocessingDrawing" xmlns:w10="urn:schemas-microsoft-com:office:word" xmlns:w="http://schemas.openxmlformats.org/wordprocessingml/2006/main" xmlns:wne="http://schemas.microsoft.com/office/word/2006/wordml">
-  <w:endnote w:type="separator" w:id="-1">
+  <w:endnote w:type="separator" w:id="0">
     <w:p>
       <w:pPr>
         <w:spacing w:after="0" w:line="240" w:lineRule="auto"/>
@@ -5563,7 +5875,7 @@
       </w:r>
     </w:p>
   </w:endnote>
-  <w:endnote w:type="continuationSeparator" w:id="0">
+  <w:endnote w:type="continuationSeparator" w:id="1">
     <w:p>
       <w:pPr>
         <w:spacing w:after="0" w:line="240" w:lineRule="auto"/>
@@ -5578,7 +5890,7 @@
 
 <file path=word/footnotes.xml><?xml version="1.0" encoding="utf-8"?>
 <w:footnotes xmlns:ve="http://schemas.openxmlformats.org/markup-compatibility/2006" xmlns:o="urn:schemas-microsoft-com:office:office" xmlns:r="http://schemas.openxmlformats.org/officeDocument/2006/relationships" xmlns:m="http://schemas.openxmlformats.org/officeDocument/2006/math" xmlns:v="urn:schemas-microsoft-com:vml" xmlns:wp="http://schemas.openxmlformats.org/drawingml/2006/wordprocessingDrawing" xmlns:w10="urn:schemas-microsoft-com:office:word" xmlns:w="http://schemas.openxmlformats.org/wordprocessingml/2006/main" xmlns:wne="http://schemas.microsoft.com/office/word/2006/wordml">
-  <w:footnote w:type="separator" w:id="-1">
+  <w:footnote w:type="separator" w:id="0">
     <w:p>
       <w:pPr>
         <w:spacing w:after="0" w:line="240" w:lineRule="auto"/>
@@ -5588,7 +5900,7 @@
       </w:r>
     </w:p>
   </w:footnote>
-  <w:footnote w:type="continuationSeparator" w:id="0">
+  <w:footnote w:type="continuationSeparator" w:id="1">
     <w:p>
       <w:pPr>
         <w:spacing w:after="0" w:line="240" w:lineRule="auto"/>
@@ -6537,6 +6849,95 @@
       </w:pPr>
     </w:lvl>
   </w:abstractNum>
+  <w:abstractNum w:abstractNumId="10">
+    <w:nsid w:val="77C10700"/>
+    <w:multiLevelType w:val="hybridMultilevel"/>
+    <w:tmpl w:val="DE5854BE"/>
+    <w:lvl w:ilvl="0" w:tplc="0409000F">
+      <w:start w:val="1"/>
+      <w:numFmt w:val="decimal"/>
+      <w:lvlText w:val="%1."/>
+      <w:lvlJc w:val="left"/>
+      <w:pPr>
+        <w:ind w:left="720" w:hanging="360"/>
+      </w:pPr>
+      <w:rPr>
+        <w:rFonts w:hint="default"/>
+      </w:rPr>
+    </w:lvl>
+    <w:lvl w:ilvl="1" w:tplc="04090019" w:tentative="1">
+      <w:start w:val="1"/>
+      <w:numFmt w:val="lowerLetter"/>
+      <w:lvlText w:val="%2."/>
+      <w:lvlJc w:val="left"/>
+      <w:pPr>
+        <w:ind w:left="1440" w:hanging="360"/>
+      </w:pPr>
+    </w:lvl>
+    <w:lvl w:ilvl="2" w:tplc="0409001B" w:tentative="1">
+      <w:start w:val="1"/>
+      <w:numFmt w:val="lowerRoman"/>
+      <w:lvlText w:val="%3."/>
+      <w:lvlJc w:val="right"/>
+      <w:pPr>
+        <w:ind w:left="2160" w:hanging="180"/>
+      </w:pPr>
+    </w:lvl>
+    <w:lvl w:ilvl="3" w:tplc="0409000F" w:tentative="1">
+      <w:start w:val="1"/>
+      <w:numFmt w:val="decimal"/>
+      <w:lvlText w:val="%4."/>
+      <w:lvlJc w:val="left"/>
+      <w:pPr>
+        <w:ind w:left="2880" w:hanging="360"/>
+      </w:pPr>
+    </w:lvl>
+    <w:lvl w:ilvl="4" w:tplc="04090019" w:tentative="1">
+      <w:start w:val="1"/>
+      <w:numFmt w:val="lowerLetter"/>
+      <w:lvlText w:val="%5."/>
+      <w:lvlJc w:val="left"/>
+      <w:pPr>
+        <w:ind w:left="3600" w:hanging="360"/>
+      </w:pPr>
+    </w:lvl>
+    <w:lvl w:ilvl="5" w:tplc="0409001B" w:tentative="1">
+      <w:start w:val="1"/>
+      <w:numFmt w:val="lowerRoman"/>
+      <w:lvlText w:val="%6."/>
+      <w:lvlJc w:val="right"/>
+      <w:pPr>
+        <w:ind w:left="4320" w:hanging="180"/>
+      </w:pPr>
+    </w:lvl>
+    <w:lvl w:ilvl="6" w:tplc="0409000F" w:tentative="1">
+      <w:start w:val="1"/>
+      <w:numFmt w:val="decimal"/>
+      <w:lvlText w:val="%7."/>
+      <w:lvlJc w:val="left"/>
+      <w:pPr>
+        <w:ind w:left="5040" w:hanging="360"/>
+      </w:pPr>
+    </w:lvl>
+    <w:lvl w:ilvl="7" w:tplc="04090019" w:tentative="1">
+      <w:start w:val="1"/>
+      <w:numFmt w:val="lowerLetter"/>
+      <w:lvlText w:val="%8."/>
+      <w:lvlJc w:val="left"/>
+      <w:pPr>
+        <w:ind w:left="5760" w:hanging="360"/>
+      </w:pPr>
+    </w:lvl>
+    <w:lvl w:ilvl="8" w:tplc="0409001B" w:tentative="1">
+      <w:start w:val="1"/>
+      <w:numFmt w:val="lowerRoman"/>
+      <w:lvlText w:val="%9."/>
+      <w:lvlJc w:val="right"/>
+      <w:pPr>
+        <w:ind w:left="6480" w:hanging="180"/>
+      </w:pPr>
+    </w:lvl>
+  </w:abstractNum>
   <w:num w:numId="1">
     <w:abstractNumId w:val="8"/>
   </w:num>
@@ -6566,6 +6967,9 @@
   </w:num>
   <w:num w:numId="10">
     <w:abstractNumId w:val="3"/>
+  </w:num>
+  <w:num w:numId="11">
+    <w:abstractNumId w:val="10"/>
   </w:num>
 </w:numbering>
 </file>

</xml_diff>